<commit_message>
small modification of use cases
</commit_message>
<xml_diff>
--- a/Artifacts/Use cases.docx
+++ b/Artifacts/Use cases.docx
@@ -1,6 +1,6 @@
 
 <file path=word/document.xml><?xml version="1.0" encoding="utf-8"?>
-<w:document xmlns:wpc="http://schemas.microsoft.com/office/word/2010/wordprocessingCanvas" xmlns:cx="http://schemas.microsoft.com/office/drawing/2014/chartex" xmlns:cx1="http://schemas.microsoft.com/office/drawing/2015/9/8/chartex" xmlns:cx2="http://schemas.microsoft.com/office/drawing/2015/10/21/chartex" xmlns:cx3="http://schemas.microsoft.com/office/drawing/2016/5/9/chartex" xmlns:cx4="http://schemas.microsoft.com/office/drawing/2016/5/10/chartex" xmlns:cx5="http://schemas.microsoft.com/office/drawing/2016/5/11/chartex" xmlns:cx6="http://schemas.microsoft.com/office/drawing/2016/5/12/chartex" xmlns:cx7="http://schemas.microsoft.com/office/drawing/2016/5/13/chartex" xmlns:cx8="http://schemas.microsoft.com/office/drawing/2016/5/14/chartex" xmlns:mc="http://schemas.openxmlformats.org/markup-compatibility/2006" xmlns:aink="http://schemas.microsoft.com/office/drawing/2016/ink" xmlns:am3d="http://schemas.microsoft.com/office/drawing/2017/model3d" xmlns:o="urn:schemas-microsoft-com:office:office" xmlns:r="http://schemas.openxmlformats.org/officeDocument/2006/relationships" xmlns:m="http://schemas.openxmlformats.org/officeDocument/2006/math" xmlns:v="urn:schemas-microsoft-com:vml" xmlns:wp14="http://schemas.microsoft.com/office/word/2010/wordprocessingDrawing" xmlns:wp="http://schemas.openxmlformats.org/drawingml/2006/wordprocessingDrawing" xmlns:w10="urn:schemas-microsoft-com:office:word" xmlns:w="http://schemas.openxmlformats.org/wordprocessingml/2006/main" xmlns:w14="http://schemas.microsoft.com/office/word/2010/wordml" xmlns:w15="http://schemas.microsoft.com/office/word/2012/wordml" xmlns:w16cex="http://schemas.microsoft.com/office/word/2018/wordml/cex" xmlns:w16cid="http://schemas.microsoft.com/office/word/2016/wordml/cid" xmlns:w16="http://schemas.microsoft.com/office/word/2018/wordml" xmlns:w16se="http://schemas.microsoft.com/office/word/2015/wordml/symex" xmlns:wpg="http://schemas.microsoft.com/office/word/2010/wordprocessingGroup" xmlns:wpi="http://schemas.microsoft.com/office/word/2010/wordprocessingInk" xmlns:wne="http://schemas.microsoft.com/office/word/2006/wordml" xmlns:wps="http://schemas.microsoft.com/office/word/2010/wordprocessingShape" mc:Ignorable="w14 w15 w16se w16cid w16 w16cex wp14">
+<w:document xmlns:wpc="http://schemas.microsoft.com/office/word/2010/wordprocessingCanvas" xmlns:cx="http://schemas.microsoft.com/office/drawing/2014/chartex" xmlns:cx1="http://schemas.microsoft.com/office/drawing/2015/9/8/chartex" xmlns:cx2="http://schemas.microsoft.com/office/drawing/2015/10/21/chartex" xmlns:cx3="http://schemas.microsoft.com/office/drawing/2016/5/9/chartex" xmlns:cx4="http://schemas.microsoft.com/office/drawing/2016/5/10/chartex" xmlns:cx5="http://schemas.microsoft.com/office/drawing/2016/5/11/chartex" xmlns:cx6="http://schemas.microsoft.com/office/drawing/2016/5/12/chartex" xmlns:cx7="http://schemas.microsoft.com/office/drawing/2016/5/13/chartex" xmlns:cx8="http://schemas.microsoft.com/office/drawing/2016/5/14/chartex" xmlns:mc="http://schemas.openxmlformats.org/markup-compatibility/2006" xmlns:aink="http://schemas.microsoft.com/office/drawing/2016/ink" xmlns:am3d="http://schemas.microsoft.com/office/drawing/2017/model3d" xmlns:o="urn:schemas-microsoft-com:office:office" xmlns:r="http://schemas.openxmlformats.org/officeDocument/2006/relationships" xmlns:m="http://schemas.openxmlformats.org/officeDocument/2006/math" xmlns:v="urn:schemas-microsoft-com:vml" xmlns:wp14="http://schemas.microsoft.com/office/word/2010/wordprocessingDrawing" xmlns:wp="http://schemas.openxmlformats.org/drawingml/2006/wordprocessingDrawing" xmlns:w10="urn:schemas-microsoft-com:office:word" xmlns:w="http://schemas.openxmlformats.org/wordprocessingml/2006/main" xmlns:w14="http://schemas.microsoft.com/office/word/2010/wordml" xmlns:w15="http://schemas.microsoft.com/office/word/2012/wordml" xmlns:w16cex="http://schemas.microsoft.com/office/word/2018/wordml/cex" xmlns:w16cid="http://schemas.microsoft.com/office/word/2016/wordml/cid" xmlns:w16="http://schemas.microsoft.com/office/word/2018/wordml" xmlns:w16sdtdh="http://schemas.microsoft.com/office/word/2020/wordml/sdtdatahash" xmlns:w16se="http://schemas.microsoft.com/office/word/2015/wordml/symex" xmlns:wpg="http://schemas.microsoft.com/office/word/2010/wordprocessingGroup" xmlns:wpi="http://schemas.microsoft.com/office/word/2010/wordprocessingInk" xmlns:wne="http://schemas.microsoft.com/office/word/2006/wordml" xmlns:wps="http://schemas.microsoft.com/office/word/2010/wordprocessingShape" mc:Ignorable="w14 w15 w16se w16cid w16 w16cex w16sdtdh wp14">
   <w:body>
     <w:p>
       <w:pPr>
@@ -443,15 +443,7 @@
               <w:t>member</w:t>
             </w:r>
             <w:r>
-              <w:t xml:space="preserve"> information that </w:t>
-            </w:r>
-            <w:proofErr w:type="gramStart"/>
-            <w:r>
-              <w:t>isn't</w:t>
-            </w:r>
-            <w:proofErr w:type="gramEnd"/>
-            <w:r>
-              <w:t xml:space="preserve"> currently in the system.</w:t>
+              <w:t xml:space="preserve"> information that isn't currently in the system.</w:t>
             </w:r>
           </w:p>
           <w:p>
@@ -806,15 +798,6 @@
     </w:p>
     <w:p>
       <w:pPr>
-        <w:bidi w:val="0"/>
-        <w:rPr>
-          <w:b/>
-          <w:bCs/>
-        </w:rPr>
-      </w:pPr>
-    </w:p>
-    <w:p>
-      <w:pPr>
         <w:pStyle w:val="a3"/>
         <w:numPr>
           <w:ilvl w:val="2"/>
@@ -883,7 +866,6 @@
       <w:r>
         <w:t xml:space="preserve">If </w:t>
       </w:r>
-      <w:proofErr w:type="gramStart"/>
       <w:r>
         <w:t xml:space="preserve">provided  </w:t>
       </w:r>
@@ -893,16 +875,7 @@
           <w:bCs/>
           <w:color w:val="FF0000"/>
         </w:rPr>
-        <w:t>Guest</w:t>
-      </w:r>
-      <w:proofErr w:type="gramEnd"/>
-      <w:r>
-        <w:rPr>
-          <w:b/>
-          <w:bCs/>
-          <w:color w:val="FF0000"/>
-        </w:rPr>
-        <w:t xml:space="preserve"> User</w:t>
+        <w:t>Guest User</w:t>
       </w:r>
       <w:r>
         <w:t xml:space="preserve">'s </w:t>
@@ -1122,15 +1095,7 @@
               <w:t>login</w:t>
             </w:r>
             <w:r>
-              <w:t xml:space="preserve"> information that </w:t>
-            </w:r>
-            <w:proofErr w:type="gramStart"/>
-            <w:r>
-              <w:t>isn't</w:t>
-            </w:r>
-            <w:proofErr w:type="gramEnd"/>
-            <w:r>
-              <w:t xml:space="preserve"> currently in the system.</w:t>
+              <w:t xml:space="preserve"> information that isn't currently in the system.</w:t>
             </w:r>
           </w:p>
           <w:p>
@@ -1274,7 +1239,6 @@
           <w:szCs w:val="24"/>
           <w:u w:val="single"/>
         </w:rPr>
-        <w:lastRenderedPageBreak/>
         <w:t xml:space="preserve">Use case: </w:t>
       </w:r>
       <w:r>
@@ -1326,6 +1290,7 @@
           <w:b/>
           <w:bCs/>
         </w:rPr>
+        <w:lastRenderedPageBreak/>
         <w:t xml:space="preserve">Actor: </w:t>
       </w:r>
       <w:r>
@@ -1495,17 +1460,7 @@
         <w:t>ough</w:t>
       </w:r>
       <w:r>
-        <w:t xml:space="preserve"> all </w:t>
-      </w:r>
-      <w:proofErr w:type="spellStart"/>
-      <w:proofErr w:type="gramStart"/>
-      <w:r>
-        <w:t>it's</w:t>
-      </w:r>
-      <w:proofErr w:type="spellEnd"/>
-      <w:proofErr w:type="gramEnd"/>
-      <w:r>
-        <w:t xml:space="preserve"> </w:t>
+        <w:t xml:space="preserve"> all it's </w:t>
       </w:r>
       <w:r>
         <w:t xml:space="preserve">system </w:t>
@@ -1734,15 +1689,7 @@
               </w:rPr>
             </w:pPr>
             <w:r>
-              <w:t xml:space="preserve">Provide information that </w:t>
-            </w:r>
-            <w:proofErr w:type="gramStart"/>
-            <w:r>
-              <w:t>isn't</w:t>
-            </w:r>
-            <w:proofErr w:type="gramEnd"/>
-            <w:r>
-              <w:t xml:space="preserve"> currently in the system.</w:t>
+              <w:t>Provide information that isn't currently in the system.</w:t>
             </w:r>
           </w:p>
           <w:p>
@@ -2382,36 +2329,36 @@
           <w:b/>
           <w:bCs/>
         </w:rPr>
+        <w:t xml:space="preserve">Actor: </w:t>
+      </w:r>
+      <w:r>
+        <w:rPr>
+          <w:b/>
+          <w:bCs/>
+          <w:color w:val="FF0000"/>
+        </w:rPr>
+        <w:t>Buyer</w:t>
+      </w:r>
+    </w:p>
+    <w:p>
+      <w:pPr>
+        <w:pStyle w:val="a3"/>
+        <w:numPr>
+          <w:ilvl w:val="1"/>
+          <w:numId w:val="1"/>
+        </w:numPr>
+        <w:bidi w:val="0"/>
+        <w:rPr>
+          <w:b/>
+          <w:bCs/>
+        </w:rPr>
+      </w:pPr>
+      <w:r>
+        <w:rPr>
+          <w:b/>
+          <w:bCs/>
+        </w:rPr>
         <w:lastRenderedPageBreak/>
-        <w:t xml:space="preserve">Actor: </w:t>
-      </w:r>
-      <w:r>
-        <w:rPr>
-          <w:b/>
-          <w:bCs/>
-          <w:color w:val="FF0000"/>
-        </w:rPr>
-        <w:t>Buyer</w:t>
-      </w:r>
-    </w:p>
-    <w:p>
-      <w:pPr>
-        <w:pStyle w:val="a3"/>
-        <w:numPr>
-          <w:ilvl w:val="1"/>
-          <w:numId w:val="1"/>
-        </w:numPr>
-        <w:bidi w:val="0"/>
-        <w:rPr>
-          <w:b/>
-          <w:bCs/>
-        </w:rPr>
-      </w:pPr>
-      <w:r>
-        <w:rPr>
-          <w:b/>
-          <w:bCs/>
-        </w:rPr>
         <w:t xml:space="preserve">Precondition: </w:t>
       </w:r>
       <w:r>
@@ -2785,15 +2732,7 @@
               <w:bidi w:val="0"/>
             </w:pPr>
             <w:r>
-              <w:t xml:space="preserve">User chooses product to </w:t>
-            </w:r>
-            <w:proofErr w:type="gramStart"/>
-            <w:r>
-              <w:t>buy</w:t>
-            </w:r>
-            <w:proofErr w:type="gramEnd"/>
-            <w:r>
-              <w:t xml:space="preserve"> and the owner just removed the product</w:t>
+              <w:t>User chooses product to buy and the owner just removed the product</w:t>
             </w:r>
           </w:p>
           <w:p>
@@ -3140,15 +3079,7 @@
               <w:bidi w:val="0"/>
             </w:pPr>
             <w:r>
-              <w:t xml:space="preserve">User request to present shopping cart- when the shopping cart </w:t>
-            </w:r>
-            <w:proofErr w:type="gramStart"/>
-            <w:r>
-              <w:t>isn't</w:t>
-            </w:r>
-            <w:proofErr w:type="gramEnd"/>
-            <w:r>
-              <w:t xml:space="preserve"> empty.</w:t>
+              <w:t>User request to present shopping cart- when the shopping cart isn't empty.</w:t>
             </w:r>
           </w:p>
           <w:p>
@@ -3424,15 +3355,7 @@
         <w:t xml:space="preserve">Parameter: </w:t>
       </w:r>
       <w:r>
-        <w:t xml:space="preserve">Product to update and chosen </w:t>
-      </w:r>
-      <w:proofErr w:type="gramStart"/>
-      <w:r>
-        <w:t>change</w:t>
-      </w:r>
-      <w:proofErr w:type="gramEnd"/>
-      <w:r>
-        <w:t xml:space="preserve"> to make</w:t>
+        <w:t>Product to update and chosen change to make</w:t>
       </w:r>
     </w:p>
     <w:p>
@@ -3506,7 +3429,6 @@
         </w:numPr>
         <w:bidi w:val="0"/>
       </w:pPr>
-      <w:proofErr w:type="gramStart"/>
       <w:r>
         <w:rPr>
           <w:b/>
@@ -3515,7 +3437,6 @@
         </w:rPr>
         <w:t>Buyer</w:t>
       </w:r>
-      <w:proofErr w:type="gramEnd"/>
       <w:r>
         <w:t xml:space="preserve"> </w:t>
       </w:r>
@@ -3703,15 +3624,7 @@
               </w:rPr>
             </w:pPr>
             <w:r>
-              <w:t>User adds a valid amount of a product (</w:t>
-            </w:r>
-            <w:proofErr w:type="spellStart"/>
-            <w:r>
-              <w:t>i.e</w:t>
-            </w:r>
-            <w:proofErr w:type="spellEnd"/>
-            <w:r>
-              <w:t xml:space="preserve"> less then what the Store is offering) </w:t>
+              <w:t xml:space="preserve">User adds a valid amount of a product (i.e less then what the Store is offering) </w:t>
             </w:r>
           </w:p>
         </w:tc>
@@ -4002,7 +3915,6 @@
         </w:numPr>
         <w:bidi w:val="0"/>
       </w:pPr>
-      <w:proofErr w:type="gramStart"/>
       <w:r>
         <w:rPr>
           <w:b/>
@@ -4011,7 +3923,6 @@
         </w:rPr>
         <w:t>Buyer</w:t>
       </w:r>
-      <w:proofErr w:type="gramEnd"/>
       <w:r>
         <w:t xml:space="preserve"> </w:t>
       </w:r>
@@ -4606,15 +4517,7 @@
         </w:rPr>
       </w:pPr>
       <w:r>
-        <w:t xml:space="preserve">If something went wrong, the purchase is </w:t>
-      </w:r>
-      <w:proofErr w:type="gramStart"/>
-      <w:r>
-        <w:t>cancelled</w:t>
-      </w:r>
-      <w:proofErr w:type="gramEnd"/>
-      <w:r>
-        <w:t xml:space="preserve"> and the status restores as before</w:t>
+        <w:t>If something went wrong, the purchase is cancelled and the status restores as before</w:t>
       </w:r>
       <w:r>
         <w:t xml:space="preserve"> and shows to the user message accordingly.</w:t>
@@ -4716,15 +4619,7 @@
               <w:bidi w:val="0"/>
             </w:pPr>
             <w:r>
-              <w:t xml:space="preserve">The product exists in the shopping </w:t>
-            </w:r>
-            <w:proofErr w:type="gramStart"/>
-            <w:r>
-              <w:t>cart  and</w:t>
-            </w:r>
-            <w:proofErr w:type="gramEnd"/>
-            <w:r>
-              <w:t xml:space="preserve"> User choose a product and the amount and there is a discount for this product in the specific store.</w:t>
+              <w:t>The product exists in the shopping cart  and User choose a product and the amount and there is a discount for this product in the specific store.</w:t>
             </w:r>
           </w:p>
           <w:p>
@@ -4852,15 +4747,7 @@
               <w:bidi w:val="0"/>
             </w:pPr>
             <w:r>
-              <w:t xml:space="preserve">The product exists in the shopping cart </w:t>
-            </w:r>
-            <w:proofErr w:type="gramStart"/>
-            <w:r>
-              <w:t>and  the</w:t>
-            </w:r>
-            <w:proofErr w:type="gramEnd"/>
-            <w:r>
-              <w:t xml:space="preserve"> User choose a product and the amount and the user isn't logged in </w:t>
+              <w:t xml:space="preserve">The product exists in the shopping cart and  the User choose a product and the amount and the user isn't logged in </w:t>
             </w:r>
           </w:p>
           <w:p>
@@ -4920,15 +4807,7 @@
               <w:bidi w:val="0"/>
             </w:pPr>
             <w:r>
-              <w:t xml:space="preserve">The product exists in the shopping </w:t>
-            </w:r>
-            <w:proofErr w:type="gramStart"/>
-            <w:r>
-              <w:t>cart  and</w:t>
-            </w:r>
-            <w:proofErr w:type="gramEnd"/>
-            <w:r>
-              <w:t xml:space="preserve"> User choose a product and the amount and the user enters a valid payment information(and all the previous information is valid also) </w:t>
+              <w:t xml:space="preserve">The product exists in the shopping cart  and User choose a product and the amount and the user enters a valid payment information(and all the previous information is valid also) </w:t>
             </w:r>
           </w:p>
         </w:tc>
@@ -5037,23 +4916,7 @@
               <w:t xml:space="preserve"> </w:t>
             </w:r>
             <w:r>
-              <w:t xml:space="preserve">User choose a product and the amount and the user enters a non-valid payment </w:t>
-            </w:r>
-            <w:proofErr w:type="gramStart"/>
-            <w:r>
-              <w:t>information(</w:t>
-            </w:r>
-            <w:proofErr w:type="gramEnd"/>
-            <w:r>
-              <w:t xml:space="preserve">or one of the previous information is </w:t>
-            </w:r>
-            <w:proofErr w:type="spellStart"/>
-            <w:r>
-              <w:t>non</w:t>
-            </w:r>
-            <w:proofErr w:type="spellEnd"/>
-            <w:r>
-              <w:t xml:space="preserve"> valid ) </w:t>
+              <w:t xml:space="preserve">User choose a product and the amount and the user enters a non-valid payment information(or one of the previous information is non valid ) </w:t>
             </w:r>
           </w:p>
         </w:tc>
@@ -5067,15 +4930,7 @@
               <w:cnfStyle w:val="000000100000" w:firstRow="0" w:lastRow="0" w:firstColumn="0" w:lastColumn="0" w:oddVBand="0" w:evenVBand="0" w:oddHBand="1" w:evenHBand="0" w:firstRowFirstColumn="0" w:firstRowLastColumn="0" w:lastRowFirstColumn="0" w:lastRowLastColumn="0"/>
             </w:pPr>
             <w:r>
-              <w:t xml:space="preserve">the </w:t>
-            </w:r>
-            <w:proofErr w:type="gramStart"/>
-            <w:r>
-              <w:t>purchase  has</w:t>
-            </w:r>
-            <w:proofErr w:type="gramEnd"/>
-            <w:r>
-              <w:t xml:space="preserve"> been cancelled and the status restores as before and message has been showed to the user accordingly.</w:t>
+              <w:t>the purchase  has been cancelled and the status restores as before and message has been showed to the user accordingly.</w:t>
             </w:r>
           </w:p>
           <w:p>
@@ -5113,15 +4968,7 @@
               <w:bidi w:val="0"/>
             </w:pPr>
             <w:r>
-              <w:t xml:space="preserve">The product </w:t>
-            </w:r>
-            <w:proofErr w:type="gramStart"/>
-            <w:r>
-              <w:t>doesn't</w:t>
-            </w:r>
-            <w:proofErr w:type="gramEnd"/>
-            <w:r>
-              <w:t xml:space="preserve"> exist in the shopping cart</w:t>
+              <w:t>The product doesn't exist in the shopping cart</w:t>
             </w:r>
           </w:p>
         </w:tc>
@@ -5135,15 +4982,7 @@
               <w:cnfStyle w:val="000000000000" w:firstRow="0" w:lastRow="0" w:firstColumn="0" w:lastColumn="0" w:oddVBand="0" w:evenVBand="0" w:oddHBand="0" w:evenHBand="0" w:firstRowFirstColumn="0" w:firstRowLastColumn="0" w:lastRowFirstColumn="0" w:lastRowLastColumn="0"/>
             </w:pPr>
             <w:r>
-              <w:t xml:space="preserve">The user has been informed the product </w:t>
-            </w:r>
-            <w:proofErr w:type="gramStart"/>
-            <w:r>
-              <w:t>isn't</w:t>
-            </w:r>
-            <w:proofErr w:type="gramEnd"/>
-            <w:r>
-              <w:t xml:space="preserve"> in the user's shopping cart.</w:t>
+              <w:t>The user has been informed the product isn't in the user's shopping cart.</w:t>
             </w:r>
           </w:p>
           <w:p>
@@ -5324,7 +5163,6 @@
         </w:numPr>
         <w:bidi w:val="0"/>
       </w:pPr>
-      <w:proofErr w:type="gramStart"/>
       <w:r>
         <w:rPr>
           <w:b/>
@@ -5333,7 +5171,6 @@
         </w:rPr>
         <w:t>Buyer</w:t>
       </w:r>
-      <w:proofErr w:type="gramEnd"/>
       <w:r>
         <w:t xml:space="preserve"> </w:t>
       </w:r>
@@ -5702,15 +5539,7 @@
               <w:bidi w:val="0"/>
             </w:pPr>
             <w:r>
-              <w:t xml:space="preserve">The product exists in the shopping cart, the user </w:t>
-            </w:r>
-            <w:proofErr w:type="gramStart"/>
-            <w:r>
-              <w:t>offer</w:t>
-            </w:r>
-            <w:proofErr w:type="gramEnd"/>
-            <w:r>
-              <w:t xml:space="preserve"> a price for this product and the store owner accepts the offer.</w:t>
+              <w:t>The product exists in the shopping cart, the user offer a price for this product and the store owner accepts the offer.</w:t>
             </w:r>
           </w:p>
           <w:p>
@@ -5759,15 +5588,7 @@
               <w:bidi w:val="0"/>
             </w:pPr>
             <w:r>
-              <w:t xml:space="preserve">The product exists in the shopping cart, the user </w:t>
-            </w:r>
-            <w:proofErr w:type="gramStart"/>
-            <w:r>
-              <w:t>offer</w:t>
-            </w:r>
-            <w:proofErr w:type="gramEnd"/>
-            <w:r>
-              <w:t xml:space="preserve"> a valid price for this product and the store owner rejects the offer.</w:t>
+              <w:t>The product exists in the shopping cart, the user offer a valid price for this product and the store owner rejects the offer.</w:t>
             </w:r>
           </w:p>
           <w:p>
@@ -5794,15 +5615,7 @@
               </w:rPr>
             </w:pPr>
             <w:r>
-              <w:t xml:space="preserve">The user informed that the offer was </w:t>
-            </w:r>
-            <w:proofErr w:type="gramStart"/>
-            <w:r>
-              <w:t>declined</w:t>
-            </w:r>
-            <w:proofErr w:type="gramEnd"/>
-            <w:r>
-              <w:t xml:space="preserve"> and user get the option to offer a price again.</w:t>
+              <w:t>The user informed that the offer was declined and user get the option to offer a price again.</w:t>
             </w:r>
           </w:p>
         </w:tc>
@@ -5821,23 +5634,7 @@
               <w:bidi w:val="0"/>
             </w:pPr>
             <w:r>
-              <w:t xml:space="preserve">The product exists in the shopping cart, the user </w:t>
-            </w:r>
-            <w:proofErr w:type="gramStart"/>
-            <w:r>
-              <w:t>offer</w:t>
-            </w:r>
-            <w:proofErr w:type="gramEnd"/>
-            <w:r>
-              <w:t xml:space="preserve"> a </w:t>
-            </w:r>
-            <w:proofErr w:type="spellStart"/>
-            <w:r>
-              <w:t>non valid</w:t>
-            </w:r>
-            <w:proofErr w:type="spellEnd"/>
-            <w:r>
-              <w:t xml:space="preserve"> price for this product and the store owner rejects the offer.</w:t>
+              <w:t>The product exists in the shopping cart, the user offer a non valid price for this product and the store owner rejects the offer.</w:t>
             </w:r>
           </w:p>
         </w:tc>
@@ -5867,15 +5664,7 @@
               <w:bidi w:val="0"/>
             </w:pPr>
             <w:r>
-              <w:t xml:space="preserve">The product </w:t>
-            </w:r>
-            <w:proofErr w:type="gramStart"/>
-            <w:r>
-              <w:t>doesn't</w:t>
-            </w:r>
-            <w:proofErr w:type="gramEnd"/>
-            <w:r>
-              <w:t xml:space="preserve"> exist in the shopping cart</w:t>
+              <w:t>The product doesn't exist in the shopping cart</w:t>
             </w:r>
           </w:p>
         </w:tc>
@@ -5889,15 +5678,7 @@
               <w:cnfStyle w:val="000000000000" w:firstRow="0" w:lastRow="0" w:firstColumn="0" w:lastColumn="0" w:oddVBand="0" w:evenVBand="0" w:oddHBand="0" w:evenHBand="0" w:firstRowFirstColumn="0" w:firstRowLastColumn="0" w:lastRowFirstColumn="0" w:lastRowLastColumn="0"/>
             </w:pPr>
             <w:r>
-              <w:t xml:space="preserve">The user informed the product </w:t>
-            </w:r>
-            <w:proofErr w:type="gramStart"/>
-            <w:r>
-              <w:t>isn't</w:t>
-            </w:r>
-            <w:proofErr w:type="gramEnd"/>
-            <w:r>
-              <w:t xml:space="preserve"> in the user's shopping cart.</w:t>
+              <w:t>The user informed the product isn't in the user's shopping cart.</w:t>
             </w:r>
           </w:p>
           <w:p>
@@ -6603,15 +6384,7 @@
               </w:rPr>
             </w:pPr>
             <w:r>
-              <w:t xml:space="preserve">The product exists in the shopping cart, the user offers a valid </w:t>
-            </w:r>
-            <w:proofErr w:type="gramStart"/>
-            <w:r>
-              <w:t>price</w:t>
-            </w:r>
-            <w:proofErr w:type="gramEnd"/>
-            <w:r>
-              <w:t xml:space="preserve"> and he is not the highest so far.</w:t>
+              <w:t>The product exists in the shopping cart, the user offers a valid price and he is not the highest so far.</w:t>
             </w:r>
           </w:p>
         </w:tc>
@@ -6629,15 +6402,7 @@
               </w:rPr>
             </w:pPr>
             <w:r>
-              <w:t xml:space="preserve">the user informed that his offer is not the highest and he got another option to offer </w:t>
-            </w:r>
-            <w:proofErr w:type="gramStart"/>
-            <w:r>
-              <w:t>an</w:t>
-            </w:r>
-            <w:proofErr w:type="gramEnd"/>
-            <w:r>
-              <w:t xml:space="preserve"> higher price.</w:t>
+              <w:t>the user informed that his offer is not the highest and he got another option to offer an higher price.</w:t>
             </w:r>
           </w:p>
         </w:tc>
@@ -6667,15 +6432,7 @@
               <w:bidi w:val="0"/>
             </w:pPr>
             <w:r>
-              <w:t xml:space="preserve">The product exists in the shopping cart, the user offers a valid </w:t>
-            </w:r>
-            <w:proofErr w:type="gramStart"/>
-            <w:r>
-              <w:t>price</w:t>
-            </w:r>
-            <w:proofErr w:type="gramEnd"/>
-            <w:r>
-              <w:t xml:space="preserve"> and he is not the highest.</w:t>
+              <w:t>The product exists in the shopping cart, the user offers a valid price and he is not the highest.</w:t>
             </w:r>
           </w:p>
           <w:p>
@@ -6694,15 +6451,7 @@
               <w:cnfStyle w:val="000000000000" w:firstRow="0" w:lastRow="0" w:firstColumn="0" w:lastColumn="0" w:oddVBand="0" w:evenVBand="0" w:oddHBand="0" w:evenHBand="0" w:firstRowFirstColumn="0" w:firstRowLastColumn="0" w:lastRowFirstColumn="0" w:lastRowLastColumn="0"/>
             </w:pPr>
             <w:r>
-              <w:t xml:space="preserve">The product exists in the shopping cart, the user offers a valid </w:t>
-            </w:r>
-            <w:proofErr w:type="gramStart"/>
-            <w:r>
-              <w:t>price</w:t>
-            </w:r>
-            <w:proofErr w:type="gramEnd"/>
-            <w:r>
-              <w:t xml:space="preserve"> and he is not the highest.</w:t>
+              <w:t>The product exists in the shopping cart, the user offers a valid price and he is not the highest.</w:t>
             </w:r>
           </w:p>
           <w:p>
@@ -6741,15 +6490,7 @@
               <w:bidi w:val="0"/>
             </w:pPr>
             <w:r>
-              <w:t xml:space="preserve">The product </w:t>
-            </w:r>
-            <w:proofErr w:type="gramStart"/>
-            <w:r>
-              <w:t>doesn't</w:t>
-            </w:r>
-            <w:proofErr w:type="gramEnd"/>
-            <w:r>
-              <w:t xml:space="preserve"> exist in the shopping cart</w:t>
+              <w:t>The product doesn't exist in the shopping cart</w:t>
             </w:r>
           </w:p>
         </w:tc>
@@ -6763,15 +6504,7 @@
               <w:cnfStyle w:val="000000100000" w:firstRow="0" w:lastRow="0" w:firstColumn="0" w:lastColumn="0" w:oddVBand="0" w:evenVBand="0" w:oddHBand="1" w:evenHBand="0" w:firstRowFirstColumn="0" w:firstRowLastColumn="0" w:lastRowFirstColumn="0" w:lastRowLastColumn="0"/>
             </w:pPr>
             <w:r>
-              <w:t xml:space="preserve">The user informed the product </w:t>
-            </w:r>
-            <w:proofErr w:type="gramStart"/>
-            <w:r>
-              <w:t>isn't</w:t>
-            </w:r>
-            <w:proofErr w:type="gramEnd"/>
-            <w:r>
-              <w:t xml:space="preserve"> in the user's shopping cart.</w:t>
+              <w:t>The user informed the product isn't in the user's shopping cart.</w:t>
             </w:r>
           </w:p>
           <w:p>
@@ -6808,15 +6541,7 @@
               <w:bidi w:val="0"/>
             </w:pPr>
             <w:r>
-              <w:t xml:space="preserve">The product exists in the shopping cart, the user offered </w:t>
-            </w:r>
-            <w:proofErr w:type="gramStart"/>
-            <w:r>
-              <w:t>an</w:t>
-            </w:r>
-            <w:proofErr w:type="gramEnd"/>
-            <w:r>
-              <w:t xml:space="preserve"> non valid price</w:t>
+              <w:t>The product exists in the shopping cart, the user offered an non valid price</w:t>
             </w:r>
           </w:p>
           <w:p>
@@ -6836,15 +6561,7 @@
               <w:cnfStyle w:val="000000000000" w:firstRow="0" w:lastRow="0" w:firstColumn="0" w:lastColumn="0" w:oddVBand="0" w:evenVBand="0" w:oddHBand="0" w:evenHBand="0" w:firstRowFirstColumn="0" w:firstRowLastColumn="0" w:lastRowFirstColumn="0" w:lastRowLastColumn="0"/>
             </w:pPr>
             <w:r>
-              <w:t xml:space="preserve">The product exists in the shopping cart, the user offered </w:t>
-            </w:r>
-            <w:proofErr w:type="gramStart"/>
-            <w:r>
-              <w:t>an</w:t>
-            </w:r>
-            <w:proofErr w:type="gramEnd"/>
-            <w:r>
-              <w:t xml:space="preserve"> non valid price</w:t>
+              <w:t>The product exists in the shopping cart, the user offered an non valid price</w:t>
             </w:r>
           </w:p>
           <w:p>
@@ -7106,15 +6823,7 @@
         <w:t xml:space="preserve"> </w:t>
       </w:r>
       <w:r>
-        <w:t xml:space="preserve">chooses </w:t>
-      </w:r>
-      <w:proofErr w:type="gramStart"/>
-      <w:r>
-        <w:t>amount</w:t>
-      </w:r>
-      <w:proofErr w:type="gramEnd"/>
-      <w:r>
-        <w:t xml:space="preserve"> of "chances" to buy</w:t>
+        <w:t>chooses amount of "chances" to buy</w:t>
       </w:r>
       <w:r>
         <w:t xml:space="preserve"> (each "chance" at the same price?)</w:t>
@@ -7334,15 +7043,7 @@
         <w:t xml:space="preserve"> </w:t>
       </w:r>
       <w:r>
-        <w:t xml:space="preserve">performs the lottery, with the suitable </w:t>
-      </w:r>
-      <w:proofErr w:type="gramStart"/>
-      <w:r>
-        <w:t>amount</w:t>
-      </w:r>
-      <w:proofErr w:type="gramEnd"/>
-      <w:r>
-        <w:t xml:space="preserve"> of chances to each user according to what he bought</w:t>
+        <w:t>performs the lottery, with the suitable amount of chances to each user according to what he bought</w:t>
       </w:r>
     </w:p>
     <w:p>
@@ -8098,16 +7799,11 @@
       <w:r>
         <w:t xml:space="preserve">as a </w:t>
       </w:r>
-      <w:proofErr w:type="gramStart"/>
       <w:r>
         <w:t>guest</w:t>
       </w:r>
       <w:r>
-        <w:t>(</w:t>
-      </w:r>
-      <w:proofErr w:type="gramEnd"/>
-      <w:r>
-        <w:t>not logged in member)</w:t>
+        <w:t>(not logged in member)</w:t>
       </w:r>
     </w:p>
     <w:tbl>
@@ -9483,15 +9179,7 @@
         <w:bidi w:val="0"/>
       </w:pPr>
       <w:r>
-        <w:t xml:space="preserve">System checks if such a program already </w:t>
-      </w:r>
-      <w:proofErr w:type="gramStart"/>
-      <w:r>
-        <w:t>exist</w:t>
-      </w:r>
-      <w:proofErr w:type="gramEnd"/>
-      <w:r>
-        <w:t xml:space="preserve"> in the system</w:t>
+        <w:t>System checks if such a program already exist in the system</w:t>
       </w:r>
     </w:p>
     <w:p>
@@ -9507,13 +9195,8 @@
         <w:t xml:space="preserve">If the product </w:t>
       </w:r>
       <w:r>
-        <w:t xml:space="preserve">with the same product id exists already in the </w:t>
-      </w:r>
-      <w:proofErr w:type="spellStart"/>
-      <w:r>
-        <w:t>stor</w:t>
-      </w:r>
-      <w:proofErr w:type="spellEnd"/>
+        <w:t>with the same product id exists already in the stor</w:t>
+      </w:r>
     </w:p>
     <w:p>
       <w:pPr>
@@ -9760,15 +9443,7 @@
               <w:bidi w:val="0"/>
             </w:pPr>
             <w:r>
-              <w:t xml:space="preserve">Store owner and seller is logged to the system and provides identification of a store that </w:t>
-            </w:r>
-            <w:proofErr w:type="gramStart"/>
-            <w:r>
-              <w:t>doesn't</w:t>
-            </w:r>
-            <w:proofErr w:type="gramEnd"/>
-            <w:r>
-              <w:t xml:space="preserve"> exist</w:t>
+              <w:t>Store owner and seller is logged to the system and provides identification of a store that doesn't exist</w:t>
             </w:r>
           </w:p>
           <w:p>
@@ -9818,15 +9493,7 @@
               <w:t>store</w:t>
             </w:r>
             <w:r>
-              <w:t xml:space="preserve"> </w:t>
-            </w:r>
-            <w:proofErr w:type="gramStart"/>
-            <w:r>
-              <w:t>doesn’t</w:t>
-            </w:r>
-            <w:proofErr w:type="gramEnd"/>
-            <w:r>
-              <w:t xml:space="preserve"> exist in his owned store repository</w:t>
+              <w:t xml:space="preserve"> doesn’t exist in his owned store repository</w:t>
             </w:r>
           </w:p>
           <w:p>
@@ -9851,15 +9518,7 @@
               <w:bidi w:val="0"/>
             </w:pPr>
             <w:r>
-              <w:t xml:space="preserve">The Store owner and seller is logged to the system and provides identification of a store that he </w:t>
-            </w:r>
-            <w:proofErr w:type="gramStart"/>
-            <w:r>
-              <w:t>doesn’t</w:t>
-            </w:r>
-            <w:proofErr w:type="gramEnd"/>
-            <w:r>
-              <w:t xml:space="preserve"> own</w:t>
+              <w:t>The Store owner and seller is logged to the system and provides identification of a store that he doesn’t own</w:t>
             </w:r>
           </w:p>
           <w:p>
@@ -9909,15 +9568,7 @@
               <w:t>store</w:t>
             </w:r>
             <w:r>
-              <w:t xml:space="preserve"> </w:t>
-            </w:r>
-            <w:proofErr w:type="gramStart"/>
-            <w:r>
-              <w:t>doesn’t</w:t>
-            </w:r>
-            <w:proofErr w:type="gramEnd"/>
-            <w:r>
-              <w:t xml:space="preserve"> exist in his owned store repository</w:t>
+              <w:t xml:space="preserve"> doesn’t exist in his owned store repository</w:t>
             </w:r>
           </w:p>
           <w:p>
@@ -9965,23 +9616,7 @@
                 <w:b/>
                 <w:bCs/>
               </w:rPr>
-              <w:t xml:space="preserve">Store owner and seller that the products he asks to add already </w:t>
-            </w:r>
-            <w:proofErr w:type="spellStart"/>
-            <w:r>
-              <w:rPr>
-                <w:b/>
-                <w:bCs/>
-              </w:rPr>
-              <w:t>exits</w:t>
-            </w:r>
-            <w:proofErr w:type="spellEnd"/>
-            <w:r>
-              <w:rPr>
-                <w:b/>
-                <w:bCs/>
-              </w:rPr>
-              <w:t xml:space="preserve"> in the store</w:t>
+              <w:t>Store owner and seller that the products he asks to add already exits in the store</w:t>
             </w:r>
           </w:p>
           <w:p>
@@ -10031,15 +9666,7 @@
               <w:cnfStyle w:val="000000100000" w:firstRow="0" w:lastRow="0" w:firstColumn="0" w:lastColumn="0" w:oddVBand="0" w:evenVBand="0" w:oddHBand="1" w:evenHBand="0" w:firstRowFirstColumn="0" w:firstRowLastColumn="0" w:lastRowFirstColumn="0" w:lastRowLastColumn="0"/>
             </w:pPr>
             <w:r>
-              <w:t xml:space="preserve">Message indicates that managing stock is only allowed to </w:t>
-            </w:r>
-            <w:proofErr w:type="gramStart"/>
-            <w:r>
-              <w:t>logged</w:t>
-            </w:r>
-            <w:proofErr w:type="gramEnd"/>
-            <w:r>
-              <w:t xml:space="preserve"> in existing members </w:t>
+              <w:t xml:space="preserve">Message indicates that managing stock is only allowed to logged in existing members </w:t>
             </w:r>
           </w:p>
           <w:p>
@@ -10062,15 +9689,7 @@
               <w:bidi w:val="0"/>
             </w:pPr>
             <w:r>
-              <w:t xml:space="preserve">The Store owner and seller is logged to the system and provides identification of a store he owns, and of a product that </w:t>
-            </w:r>
-            <w:proofErr w:type="gramStart"/>
-            <w:r>
-              <w:t>doesn't</w:t>
-            </w:r>
-            <w:proofErr w:type="gramEnd"/>
-            <w:r>
-              <w:t xml:space="preserve"> exists, and with invalid product details</w:t>
+              <w:t>The Store owner and seller is logged to the system and provides identification of a store he owns, and of a product that doesn't exists, and with invalid product details</w:t>
             </w:r>
           </w:p>
           <w:p>
@@ -10393,15 +10012,7 @@
         <w:bidi w:val="0"/>
       </w:pPr>
       <w:r>
-        <w:t xml:space="preserve">System checks if such a program already </w:t>
-      </w:r>
-      <w:proofErr w:type="gramStart"/>
-      <w:r>
-        <w:t>exist</w:t>
-      </w:r>
-      <w:proofErr w:type="gramEnd"/>
-      <w:r>
-        <w:t xml:space="preserve"> in the system</w:t>
+        <w:t>System checks if such a program already exist in the system</w:t>
       </w:r>
     </w:p>
     <w:p>
@@ -10476,15 +10087,7 @@
         <w:t xml:space="preserve">Store owner and seller </w:t>
       </w:r>
       <w:r>
-        <w:t xml:space="preserve">that the product </w:t>
-      </w:r>
-      <w:proofErr w:type="gramStart"/>
-      <w:r>
-        <w:t>doesn’t</w:t>
-      </w:r>
-      <w:proofErr w:type="gramEnd"/>
-      <w:r>
-        <w:t xml:space="preserve"> exists in the store</w:t>
+        <w:t>that the product doesn’t exists in the store</w:t>
       </w:r>
     </w:p>
     <w:tbl>
@@ -10568,15 +10171,7 @@
               <w:t>Action: Store owner and seller</w:t>
             </w:r>
             <w:r>
-              <w:t xml:space="preserve"> is logged to the system and provides an identification of an existing store that he owns and </w:t>
-            </w:r>
-            <w:proofErr w:type="gramStart"/>
-            <w:r>
-              <w:t>an a</w:t>
-            </w:r>
-            <w:proofErr w:type="gramEnd"/>
-            <w:r>
-              <w:t xml:space="preserve"> product id that exists in the store</w:t>
+              <w:t xml:space="preserve"> is logged to the system and provides an identification of an existing store that he owns and an a product id that exists in the store</w:t>
             </w:r>
           </w:p>
           <w:p>
@@ -10618,15 +10213,7 @@
               <w:cnfStyle w:val="000000100000" w:firstRow="0" w:lastRow="0" w:firstColumn="0" w:lastColumn="0" w:oddVBand="0" w:evenVBand="0" w:oddHBand="1" w:evenHBand="0" w:firstRowFirstColumn="0" w:firstRowLastColumn="0" w:lastRowFirstColumn="0" w:lastRowLastColumn="0"/>
             </w:pPr>
             <w:r>
-              <w:t xml:space="preserve">The product </w:t>
-            </w:r>
-            <w:proofErr w:type="gramStart"/>
-            <w:r>
-              <w:t>can't</w:t>
-            </w:r>
-            <w:proofErr w:type="gramEnd"/>
-            <w:r>
-              <w:t xml:space="preserve"> be found when searching for products in the store</w:t>
+              <w:t>The product can't be found when searching for products in the store</w:t>
             </w:r>
           </w:p>
           <w:p>
@@ -10659,15 +10246,7 @@
               <w:t>Store owner and seller</w:t>
             </w:r>
             <w:r>
-              <w:t xml:space="preserve"> is logged to the system and provides identification of a store that </w:t>
-            </w:r>
-            <w:proofErr w:type="gramStart"/>
-            <w:r>
-              <w:t>doesn't</w:t>
-            </w:r>
-            <w:proofErr w:type="gramEnd"/>
-            <w:r>
-              <w:t xml:space="preserve"> exist</w:t>
+              <w:t xml:space="preserve"> is logged to the system and provides identification of a store that doesn't exist</w:t>
             </w:r>
           </w:p>
           <w:p>
@@ -10718,15 +10297,7 @@
               <w:t>store</w:t>
             </w:r>
             <w:r>
-              <w:t xml:space="preserve"> </w:t>
-            </w:r>
-            <w:proofErr w:type="gramStart"/>
-            <w:r>
-              <w:t>doesn’t</w:t>
-            </w:r>
-            <w:proofErr w:type="gramEnd"/>
-            <w:r>
-              <w:t xml:space="preserve"> exist in his owned store repository</w:t>
+              <w:t xml:space="preserve"> doesn’t exist in his owned store repository</w:t>
             </w:r>
           </w:p>
         </w:tc>
@@ -10755,15 +10326,7 @@
               <w:t xml:space="preserve">Store owner and seller </w:t>
             </w:r>
             <w:r>
-              <w:t xml:space="preserve">is logged to the system and provides identification of a store that he </w:t>
-            </w:r>
-            <w:proofErr w:type="gramStart"/>
-            <w:r>
-              <w:t>doesn’t</w:t>
-            </w:r>
-            <w:proofErr w:type="gramEnd"/>
-            <w:r>
-              <w:t xml:space="preserve"> own</w:t>
+              <w:t>is logged to the system and provides identification of a store that he doesn’t own</w:t>
             </w:r>
           </w:p>
           <w:p>
@@ -10818,15 +10381,7 @@
               <w:t>store</w:t>
             </w:r>
             <w:r>
-              <w:t xml:space="preserve"> </w:t>
-            </w:r>
-            <w:proofErr w:type="gramStart"/>
-            <w:r>
-              <w:t>doesn’t</w:t>
-            </w:r>
-            <w:proofErr w:type="gramEnd"/>
-            <w:r>
-              <w:t xml:space="preserve"> exist in his owned store repository</w:t>
+              <w:t xml:space="preserve"> doesn’t exist in his owned store repository</w:t>
             </w:r>
           </w:p>
         </w:tc>
@@ -10852,15 +10407,7 @@
               <w:t xml:space="preserve">Store owner and seller </w:t>
             </w:r>
             <w:r>
-              <w:t xml:space="preserve">is logged to the system and provides identification of a store he owns, and of a product that </w:t>
-            </w:r>
-            <w:proofErr w:type="gramStart"/>
-            <w:r>
-              <w:t>doesn't</w:t>
-            </w:r>
-            <w:proofErr w:type="gramEnd"/>
-            <w:r>
-              <w:t xml:space="preserve"> exists in the store</w:t>
+              <w:t>is logged to the system and provides identification of a store he owns, and of a product that doesn't exists in the store</w:t>
             </w:r>
           </w:p>
           <w:p>
@@ -10887,23 +10434,7 @@
                 <w:b/>
                 <w:bCs/>
               </w:rPr>
-              <w:t xml:space="preserve">Store owner and seller that the products he asks to add </w:t>
-            </w:r>
-            <w:proofErr w:type="gramStart"/>
-            <w:r>
-              <w:rPr>
-                <w:b/>
-                <w:bCs/>
-              </w:rPr>
-              <w:t>doesn't</w:t>
-            </w:r>
-            <w:proofErr w:type="gramEnd"/>
-            <w:r>
-              <w:rPr>
-                <w:b/>
-                <w:bCs/>
-              </w:rPr>
-              <w:t xml:space="preserve"> exists in the store</w:t>
+              <w:t>Store owner and seller that the products he asks to add doesn't exists in the store</w:t>
             </w:r>
           </w:p>
           <w:p>
@@ -10963,15 +10494,7 @@
               <w:cnfStyle w:val="000000100000" w:firstRow="0" w:lastRow="0" w:firstColumn="0" w:lastColumn="0" w:oddVBand="0" w:evenVBand="0" w:oddHBand="1" w:evenHBand="0" w:firstRowFirstColumn="0" w:firstRowLastColumn="0" w:lastRowFirstColumn="0" w:lastRowLastColumn="0"/>
             </w:pPr>
             <w:r>
-              <w:t xml:space="preserve">Message indicates that managing stock is only allowed to </w:t>
-            </w:r>
-            <w:proofErr w:type="gramStart"/>
-            <w:r>
-              <w:t>logged</w:t>
-            </w:r>
-            <w:proofErr w:type="gramEnd"/>
-            <w:r>
-              <w:t xml:space="preserve"> in existing members </w:t>
+              <w:t xml:space="preserve">Message indicates that managing stock is only allowed to logged in existing members </w:t>
             </w:r>
           </w:p>
           <w:p>
@@ -11532,15 +11055,7 @@
               <w:t>Store owner and seller</w:t>
             </w:r>
             <w:r>
-              <w:t xml:space="preserve"> is logged to the system and provides an identification of an existing store that he owns and </w:t>
-            </w:r>
-            <w:proofErr w:type="gramStart"/>
-            <w:r>
-              <w:t>an a</w:t>
-            </w:r>
-            <w:proofErr w:type="gramEnd"/>
-            <w:r>
-              <w:t xml:space="preserve"> product id that exists in the store, and a valid amount</w:t>
+              <w:t xml:space="preserve"> is logged to the system and provides an identification of an existing store that he owns and an a product id that exists in the store, and a valid amount</w:t>
             </w:r>
           </w:p>
           <w:p>
@@ -11597,15 +11112,7 @@
               <w:t>Action: Store owner and seller</w:t>
             </w:r>
             <w:r>
-              <w:t xml:space="preserve"> is logged to the system and provides identification of a store that </w:t>
-            </w:r>
-            <w:proofErr w:type="gramStart"/>
-            <w:r>
-              <w:t>doesn't</w:t>
-            </w:r>
-            <w:proofErr w:type="gramEnd"/>
-            <w:r>
-              <w:t xml:space="preserve"> exist</w:t>
+              <w:t xml:space="preserve"> is logged to the system and provides identification of a store that doesn't exist</w:t>
             </w:r>
           </w:p>
           <w:p>
@@ -11651,15 +11158,7 @@
               <w:t>store</w:t>
             </w:r>
             <w:r>
-              <w:t xml:space="preserve"> </w:t>
-            </w:r>
-            <w:proofErr w:type="gramStart"/>
-            <w:r>
-              <w:t>doesn’t</w:t>
-            </w:r>
-            <w:proofErr w:type="gramEnd"/>
-            <w:r>
-              <w:t xml:space="preserve"> exist in his owned store repository</w:t>
+              <w:t xml:space="preserve"> doesn’t exist in his owned store repository</w:t>
             </w:r>
           </w:p>
           <w:p>
@@ -11698,15 +11197,7 @@
               <w:t xml:space="preserve">Store owner and seller </w:t>
             </w:r>
             <w:r>
-              <w:t xml:space="preserve">is logged to the system and provides identification of a store that he </w:t>
-            </w:r>
-            <w:proofErr w:type="gramStart"/>
-            <w:r>
-              <w:t>doesn’t</w:t>
-            </w:r>
-            <w:proofErr w:type="gramEnd"/>
-            <w:r>
-              <w:t xml:space="preserve"> own</w:t>
+              <w:t>is logged to the system and provides identification of a store that he doesn’t own</w:t>
             </w:r>
           </w:p>
         </w:tc>
@@ -11747,15 +11238,7 @@
               <w:t>store</w:t>
             </w:r>
             <w:r>
-              <w:t xml:space="preserve"> </w:t>
-            </w:r>
-            <w:proofErr w:type="gramStart"/>
-            <w:r>
-              <w:t>doesn’t</w:t>
-            </w:r>
-            <w:proofErr w:type="gramEnd"/>
-            <w:r>
-              <w:t xml:space="preserve"> exist in his owned store repository</w:t>
+              <w:t xml:space="preserve"> doesn’t exist in his owned store repository</w:t>
             </w:r>
           </w:p>
           <w:p>
@@ -11792,15 +11275,7 @@
               <w:t xml:space="preserve">Store owner and seller </w:t>
             </w:r>
             <w:r>
-              <w:t xml:space="preserve">is logged to the system and provides identification of a store he owns, and of a product that </w:t>
-            </w:r>
-            <w:proofErr w:type="gramStart"/>
-            <w:r>
-              <w:t>doesn't</w:t>
-            </w:r>
-            <w:proofErr w:type="gramEnd"/>
-            <w:r>
-              <w:t xml:space="preserve"> exists in the store</w:t>
+              <w:t>is logged to the system and provides identification of a store he owns, and of a product that doesn't exists in the store</w:t>
             </w:r>
           </w:p>
           <w:p>
@@ -11834,15 +11309,7 @@
               <w:t xml:space="preserve">Store owner and seller </w:t>
             </w:r>
             <w:r>
-              <w:t xml:space="preserve">that the products he asks to add </w:t>
-            </w:r>
-            <w:proofErr w:type="gramStart"/>
-            <w:r>
-              <w:t>doesn't</w:t>
-            </w:r>
-            <w:proofErr w:type="gramEnd"/>
-            <w:r>
-              <w:t xml:space="preserve"> exists in the store</w:t>
+              <w:t>that the products he asks to add doesn't exists in the store</w:t>
             </w:r>
           </w:p>
         </w:tc>
@@ -11885,15 +11352,7 @@
               <w:cnfStyle w:val="000000100000" w:firstRow="0" w:lastRow="0" w:firstColumn="0" w:lastColumn="0" w:oddVBand="0" w:evenVBand="0" w:oddHBand="1" w:evenHBand="0" w:firstRowFirstColumn="0" w:firstRowLastColumn="0" w:lastRowFirstColumn="0" w:lastRowLastColumn="0"/>
             </w:pPr>
             <w:r>
-              <w:t xml:space="preserve">Message indicates that managing stock is only allowed to </w:t>
-            </w:r>
-            <w:proofErr w:type="gramStart"/>
-            <w:r>
-              <w:t>logged</w:t>
-            </w:r>
-            <w:proofErr w:type="gramEnd"/>
-            <w:r>
-              <w:t xml:space="preserve"> in existing members </w:t>
+              <w:t xml:space="preserve">Message indicates that managing stock is only allowed to logged in existing members </w:t>
             </w:r>
           </w:p>
           <w:p>
@@ -12291,15 +11750,7 @@
         <w:t>Store owner and seller</w:t>
       </w:r>
       <w:r>
-        <w:t xml:space="preserve"> that such product </w:t>
-      </w:r>
-      <w:proofErr w:type="gramStart"/>
-      <w:r>
-        <w:t>doesn't</w:t>
-      </w:r>
-      <w:proofErr w:type="gramEnd"/>
-      <w:r>
-        <w:t xml:space="preserve"> exist in the system</w:t>
+        <w:t xml:space="preserve"> that such product doesn't exist in the system</w:t>
       </w:r>
     </w:p>
     <w:tbl>
@@ -12383,15 +11834,7 @@
               <w:t>Store owner and seller</w:t>
             </w:r>
             <w:r>
-              <w:t xml:space="preserve"> is logged to the system and provides an identification of an existing store that he owns and </w:t>
-            </w:r>
-            <w:proofErr w:type="gramStart"/>
-            <w:r>
-              <w:t>an a</w:t>
-            </w:r>
-            <w:proofErr w:type="gramEnd"/>
-            <w:r>
-              <w:t xml:space="preserve"> product id that exists in the store, and a valid amount to subtract </w:t>
+              <w:t xml:space="preserve"> is logged to the system and provides an identification of an existing store that he owns and an a product id that exists in the store, and a valid amount to subtract </w:t>
             </w:r>
           </w:p>
         </w:tc>
@@ -12432,15 +11875,7 @@
               <w:t>Store owner and seller</w:t>
             </w:r>
             <w:r>
-              <w:t xml:space="preserve"> is logged to the system and provides identification of a store that </w:t>
-            </w:r>
-            <w:proofErr w:type="gramStart"/>
-            <w:r>
-              <w:t>doesn't</w:t>
-            </w:r>
-            <w:proofErr w:type="gramEnd"/>
-            <w:r>
-              <w:t xml:space="preserve"> exist</w:t>
+              <w:t xml:space="preserve"> is logged to the system and provides identification of a store that doesn't exist</w:t>
             </w:r>
           </w:p>
           <w:p>
@@ -12491,15 +11926,7 @@
               <w:t>store</w:t>
             </w:r>
             <w:r>
-              <w:t xml:space="preserve"> </w:t>
-            </w:r>
-            <w:proofErr w:type="gramStart"/>
-            <w:r>
-              <w:t>doesn’t</w:t>
-            </w:r>
-            <w:proofErr w:type="gramEnd"/>
-            <w:r>
-              <w:t xml:space="preserve"> exist in his owned store repository</w:t>
+              <w:t xml:space="preserve"> doesn’t exist in his owned store repository</w:t>
             </w:r>
           </w:p>
           <w:p>
@@ -12534,15 +11961,7 @@
               <w:t xml:space="preserve">Store owner and seller </w:t>
             </w:r>
             <w:r>
-              <w:t xml:space="preserve">is logged to the system and provides identification of a store that he </w:t>
-            </w:r>
-            <w:proofErr w:type="gramStart"/>
-            <w:r>
-              <w:t>doesn’t</w:t>
-            </w:r>
-            <w:proofErr w:type="gramEnd"/>
-            <w:r>
-              <w:t xml:space="preserve"> own</w:t>
+              <w:t>is logged to the system and provides identification of a store that he doesn’t own</w:t>
             </w:r>
           </w:p>
           <w:p>
@@ -12597,15 +12016,7 @@
               <w:t>store</w:t>
             </w:r>
             <w:r>
-              <w:t xml:space="preserve"> </w:t>
-            </w:r>
-            <w:proofErr w:type="gramStart"/>
-            <w:r>
-              <w:t>doesn’t</w:t>
-            </w:r>
-            <w:proofErr w:type="gramEnd"/>
-            <w:r>
-              <w:t xml:space="preserve"> exist in his owned store repository</w:t>
+              <w:t xml:space="preserve"> doesn’t exist in his owned store repository</w:t>
             </w:r>
           </w:p>
         </w:tc>
@@ -12631,15 +12042,7 @@
               <w:t xml:space="preserve">Store owner and seller </w:t>
             </w:r>
             <w:r>
-              <w:t xml:space="preserve">is logged to the system and provides identification of a store he owns, and of a product that </w:t>
-            </w:r>
-            <w:proofErr w:type="gramStart"/>
-            <w:r>
-              <w:t>doesn't</w:t>
-            </w:r>
-            <w:proofErr w:type="gramEnd"/>
-            <w:r>
-              <w:t xml:space="preserve"> exists in the store</w:t>
+              <w:t>is logged to the system and provides identification of a store he owns, and of a product that doesn't exists in the store</w:t>
             </w:r>
           </w:p>
           <w:p>
@@ -12673,15 +12076,7 @@
               <w:t xml:space="preserve">Store owner and seller </w:t>
             </w:r>
             <w:r>
-              <w:t xml:space="preserve">that the products he asks to add </w:t>
-            </w:r>
-            <w:proofErr w:type="gramStart"/>
-            <w:r>
-              <w:t>doesn't</w:t>
-            </w:r>
-            <w:proofErr w:type="gramEnd"/>
-            <w:r>
-              <w:t xml:space="preserve"> exists in the store</w:t>
+              <w:t>that the products he asks to add doesn't exists in the store</w:t>
             </w:r>
           </w:p>
         </w:tc>
@@ -12730,15 +12125,7 @@
               <w:cnfStyle w:val="000000100000" w:firstRow="0" w:lastRow="0" w:firstColumn="0" w:lastColumn="0" w:oddVBand="0" w:evenVBand="0" w:oddHBand="1" w:evenHBand="0" w:firstRowFirstColumn="0" w:firstRowLastColumn="0" w:lastRowFirstColumn="0" w:lastRowLastColumn="0"/>
             </w:pPr>
             <w:r>
-              <w:t xml:space="preserve">Message indicates that managing stock is only allowed to </w:t>
-            </w:r>
-            <w:proofErr w:type="gramStart"/>
-            <w:r>
-              <w:t>logged</w:t>
-            </w:r>
-            <w:proofErr w:type="gramEnd"/>
-            <w:r>
-              <w:t xml:space="preserve"> in existing members </w:t>
+              <w:t xml:space="preserve">Message indicates that managing stock is only allowed to logged in existing members </w:t>
             </w:r>
           </w:p>
           <w:p>
@@ -13223,15 +12610,7 @@
               <w:t>Store owner and seller</w:t>
             </w:r>
             <w:r>
-              <w:t xml:space="preserve"> is logged to the system and provides an identification of an existing store that he owns and </w:t>
-            </w:r>
-            <w:proofErr w:type="gramStart"/>
-            <w:r>
-              <w:t>an a</w:t>
-            </w:r>
-            <w:proofErr w:type="gramEnd"/>
-            <w:r>
-              <w:t xml:space="preserve"> product id that exists in the store, and a valid new details </w:t>
+              <w:t xml:space="preserve"> is logged to the system and provides an identification of an existing store that he owns and an a product id that exists in the store, and a valid new details </w:t>
             </w:r>
           </w:p>
           <w:p>
@@ -13281,15 +12660,7 @@
               <w:t>Store owner and seller</w:t>
             </w:r>
             <w:r>
-              <w:t xml:space="preserve"> is logged to the system and provides identification of a store that </w:t>
-            </w:r>
-            <w:proofErr w:type="gramStart"/>
-            <w:r>
-              <w:t>doesn't</w:t>
-            </w:r>
-            <w:proofErr w:type="gramEnd"/>
-            <w:r>
-              <w:t xml:space="preserve"> exist</w:t>
+              <w:t xml:space="preserve"> is logged to the system and provides identification of a store that doesn't exist</w:t>
             </w:r>
           </w:p>
           <w:p>
@@ -13340,15 +12711,7 @@
               <w:t>store</w:t>
             </w:r>
             <w:r>
-              <w:t xml:space="preserve"> </w:t>
-            </w:r>
-            <w:proofErr w:type="gramStart"/>
-            <w:r>
-              <w:t>doesn’t</w:t>
-            </w:r>
-            <w:proofErr w:type="gramEnd"/>
-            <w:r>
-              <w:t xml:space="preserve"> exist in his owned store repository</w:t>
+              <w:t xml:space="preserve"> doesn’t exist in his owned store repository</w:t>
             </w:r>
           </w:p>
           <w:p>
@@ -13387,15 +12750,7 @@
               <w:t xml:space="preserve">Store owner and seller </w:t>
             </w:r>
             <w:r>
-              <w:t xml:space="preserve">is logged to the system and provides identification of a store that he </w:t>
-            </w:r>
-            <w:proofErr w:type="gramStart"/>
-            <w:r>
-              <w:t>doesn’t</w:t>
-            </w:r>
-            <w:proofErr w:type="gramEnd"/>
-            <w:r>
-              <w:t xml:space="preserve"> own</w:t>
+              <w:t>is logged to the system and provides identification of a store that he doesn’t own</w:t>
             </w:r>
           </w:p>
         </w:tc>
@@ -13436,15 +12791,7 @@
               <w:t>store</w:t>
             </w:r>
             <w:r>
-              <w:t xml:space="preserve"> </w:t>
-            </w:r>
-            <w:proofErr w:type="gramStart"/>
-            <w:r>
-              <w:t>doesn’t</w:t>
-            </w:r>
-            <w:proofErr w:type="gramEnd"/>
-            <w:r>
-              <w:t xml:space="preserve"> exist in his owned store repository</w:t>
+              <w:t xml:space="preserve"> doesn’t exist in his owned store repository</w:t>
             </w:r>
           </w:p>
           <w:p>
@@ -13481,15 +12828,7 @@
               <w:t xml:space="preserve">Store owner and seller </w:t>
             </w:r>
             <w:r>
-              <w:t xml:space="preserve">is logged to the system and provides identification of a store he owns, and of a product that </w:t>
-            </w:r>
-            <w:proofErr w:type="gramStart"/>
-            <w:r>
-              <w:t>doesn't</w:t>
-            </w:r>
-            <w:proofErr w:type="gramEnd"/>
-            <w:r>
-              <w:t xml:space="preserve"> exists in the store</w:t>
+              <w:t>is logged to the system and provides identification of a store he owns, and of a product that doesn't exists in the store</w:t>
             </w:r>
           </w:p>
           <w:p>
@@ -13519,15 +12858,7 @@
               <w:t xml:space="preserve">Store owner and seller </w:t>
             </w:r>
             <w:r>
-              <w:t xml:space="preserve">that the products he asks to add </w:t>
-            </w:r>
-            <w:proofErr w:type="gramStart"/>
-            <w:r>
-              <w:t>doesn't</w:t>
-            </w:r>
-            <w:proofErr w:type="gramEnd"/>
-            <w:r>
-              <w:t xml:space="preserve"> exists in the store</w:t>
+              <w:t>that the products he asks to add doesn't exists in the store</w:t>
             </w:r>
           </w:p>
           <w:p>
@@ -13581,15 +12912,7 @@
               <w:cnfStyle w:val="000000100000" w:firstRow="0" w:lastRow="0" w:firstColumn="0" w:lastColumn="0" w:oddVBand="0" w:evenVBand="0" w:oddHBand="1" w:evenHBand="0" w:firstRowFirstColumn="0" w:firstRowLastColumn="0" w:lastRowFirstColumn="0" w:lastRowLastColumn="0"/>
             </w:pPr>
             <w:r>
-              <w:t xml:space="preserve">Message indicates that managing stock is only allowed to </w:t>
-            </w:r>
-            <w:proofErr w:type="gramStart"/>
-            <w:r>
-              <w:t>logged</w:t>
-            </w:r>
-            <w:proofErr w:type="gramEnd"/>
-            <w:r>
-              <w:t xml:space="preserve"> in existing members </w:t>
+              <w:t xml:space="preserve">Message indicates that managing stock is only allowed to logged in existing members </w:t>
             </w:r>
           </w:p>
           <w:p>
@@ -14052,15 +13375,7 @@
               <w:t>Store owner and seller</w:t>
             </w:r>
             <w:r>
-              <w:t xml:space="preserve"> is logged to the system and provides an identification of an existing store that he owns and </w:t>
-            </w:r>
-            <w:proofErr w:type="gramStart"/>
-            <w:r>
-              <w:t>an a</w:t>
-            </w:r>
-            <w:proofErr w:type="gramEnd"/>
-            <w:r>
-              <w:t xml:space="preserve"> product id that exists in the store, and a valid new details</w:t>
+              <w:t xml:space="preserve"> is logged to the system and provides an identification of an existing store that he owns and an a product id that exists in the store, and a valid new details</w:t>
             </w:r>
           </w:p>
         </w:tc>
@@ -14109,15 +13424,7 @@
               <w:t>Store owner and seller</w:t>
             </w:r>
             <w:r>
-              <w:t xml:space="preserve"> is logged to the system and provides identification of a store that </w:t>
-            </w:r>
-            <w:proofErr w:type="gramStart"/>
-            <w:r>
-              <w:t>doesn't</w:t>
-            </w:r>
-            <w:proofErr w:type="gramEnd"/>
-            <w:r>
-              <w:t xml:space="preserve"> exist</w:t>
+              <w:t xml:space="preserve"> is logged to the system and provides identification of a store that doesn't exist</w:t>
             </w:r>
           </w:p>
           <w:p>
@@ -14178,15 +13485,7 @@
               <w:t>store</w:t>
             </w:r>
             <w:r>
-              <w:t xml:space="preserve"> </w:t>
-            </w:r>
-            <w:proofErr w:type="gramStart"/>
-            <w:r>
-              <w:t>doesn’t</w:t>
-            </w:r>
-            <w:proofErr w:type="gramEnd"/>
-            <w:r>
-              <w:t xml:space="preserve"> exist in his owned store repository</w:t>
+              <w:t xml:space="preserve"> doesn’t exist in his owned store repository</w:t>
             </w:r>
           </w:p>
           <w:p>
@@ -14230,15 +13529,7 @@
               <w:t xml:space="preserve">Store owner and seller </w:t>
             </w:r>
             <w:r>
-              <w:t xml:space="preserve">is logged to the system and provides identification of a store that he </w:t>
-            </w:r>
-            <w:proofErr w:type="gramStart"/>
-            <w:r>
-              <w:t>doesn’t</w:t>
-            </w:r>
-            <w:proofErr w:type="gramEnd"/>
-            <w:r>
-              <w:t xml:space="preserve"> own</w:t>
+              <w:t>is logged to the system and provides identification of a store that he doesn’t own</w:t>
             </w:r>
           </w:p>
           <w:p>
@@ -14285,15 +13576,7 @@
               <w:t>store</w:t>
             </w:r>
             <w:r>
-              <w:t xml:space="preserve"> </w:t>
-            </w:r>
-            <w:proofErr w:type="gramStart"/>
-            <w:r>
-              <w:t>doesn’t</w:t>
-            </w:r>
-            <w:proofErr w:type="gramEnd"/>
-            <w:r>
-              <w:t xml:space="preserve"> exist in his owned store repository</w:t>
+              <w:t xml:space="preserve"> doesn’t exist in his owned store repository</w:t>
             </w:r>
           </w:p>
           <w:p>
@@ -14331,15 +13614,7 @@
               <w:t xml:space="preserve">Store owner and seller </w:t>
             </w:r>
             <w:r>
-              <w:t xml:space="preserve">is logged to the system and provides identification of a store he owns, and of a product that </w:t>
-            </w:r>
-            <w:proofErr w:type="gramStart"/>
-            <w:r>
-              <w:t>doesn't</w:t>
-            </w:r>
-            <w:proofErr w:type="gramEnd"/>
-            <w:r>
-              <w:t xml:space="preserve"> exists in the store</w:t>
+              <w:t>is logged to the system and provides identification of a store he owns, and of a product that doesn't exists in the store</w:t>
             </w:r>
           </w:p>
           <w:p>
@@ -14374,15 +13649,7 @@
               <w:t xml:space="preserve">Store owner and seller </w:t>
             </w:r>
             <w:r>
-              <w:t xml:space="preserve">that the products he asks to add </w:t>
-            </w:r>
-            <w:proofErr w:type="gramStart"/>
-            <w:r>
-              <w:t>doesn't</w:t>
-            </w:r>
-            <w:proofErr w:type="gramEnd"/>
-            <w:r>
-              <w:t xml:space="preserve"> exists in the store</w:t>
+              <w:t>that the products he asks to add doesn't exists in the store</w:t>
             </w:r>
           </w:p>
           <w:p>
@@ -14451,15 +13718,7 @@
               <w:cnfStyle w:val="000000100000" w:firstRow="0" w:lastRow="0" w:firstColumn="0" w:lastColumn="0" w:oddVBand="0" w:evenVBand="0" w:oddHBand="1" w:evenHBand="0" w:firstRowFirstColumn="0" w:firstRowLastColumn="0" w:lastRowFirstColumn="0" w:lastRowLastColumn="0"/>
             </w:pPr>
             <w:r>
-              <w:t xml:space="preserve">Message indicates that managing stock is only allowed to </w:t>
-            </w:r>
-            <w:proofErr w:type="gramStart"/>
-            <w:r>
-              <w:t>logged</w:t>
-            </w:r>
-            <w:proofErr w:type="gramEnd"/>
-            <w:r>
-              <w:t xml:space="preserve"> in existing members </w:t>
+              <w:t xml:space="preserve">Message indicates that managing stock is only allowed to logged in existing members </w:t>
             </w:r>
           </w:p>
           <w:p>
@@ -14843,23 +14102,7 @@
           <w:b/>
           <w:bCs/>
         </w:rPr>
-        <w:t xml:space="preserve">System </w:t>
-      </w:r>
-      <w:proofErr w:type="gramStart"/>
-      <w:r>
-        <w:rPr>
-          <w:b/>
-          <w:bCs/>
-        </w:rPr>
-        <w:t>doesn't</w:t>
-      </w:r>
-      <w:proofErr w:type="gramEnd"/>
-      <w:r>
-        <w:rPr>
-          <w:b/>
-          <w:bCs/>
-        </w:rPr>
-        <w:t xml:space="preserve"> change it</w:t>
+        <w:t>System doesn't change it</w:t>
       </w:r>
     </w:p>
     <w:p>
@@ -14989,15 +14232,7 @@
               <w:t>Store owner and seller</w:t>
             </w:r>
             <w:r>
-              <w:t xml:space="preserve"> is logged to the system and provides an identification of an existing store that he owns and </w:t>
-            </w:r>
-            <w:proofErr w:type="gramStart"/>
-            <w:r>
-              <w:t>an a</w:t>
-            </w:r>
-            <w:proofErr w:type="gramEnd"/>
-            <w:r>
-              <w:t xml:space="preserve"> new buying strategy to store's policy</w:t>
+              <w:t xml:space="preserve"> is logged to the system and provides an identification of an existing store that he owns and an a new buying strategy to store's policy</w:t>
             </w:r>
           </w:p>
         </w:tc>
@@ -15038,15 +14273,7 @@
               <w:t>Store owner and seller</w:t>
             </w:r>
             <w:r>
-              <w:t xml:space="preserve"> is logged to the system and provides identification of a store that </w:t>
-            </w:r>
-            <w:proofErr w:type="gramStart"/>
-            <w:r>
-              <w:t>doesn't</w:t>
-            </w:r>
-            <w:proofErr w:type="gramEnd"/>
-            <w:r>
-              <w:t xml:space="preserve"> exist</w:t>
+              <w:t xml:space="preserve"> is logged to the system and provides identification of a store that doesn't exist</w:t>
             </w:r>
           </w:p>
           <w:p>
@@ -15096,15 +14323,7 @@
               <w:t>store</w:t>
             </w:r>
             <w:r>
-              <w:t xml:space="preserve"> </w:t>
-            </w:r>
-            <w:proofErr w:type="gramStart"/>
-            <w:r>
-              <w:t>doesn’t</w:t>
-            </w:r>
-            <w:proofErr w:type="gramEnd"/>
-            <w:r>
-              <w:t xml:space="preserve"> exist in his owned store repository</w:t>
+              <w:t xml:space="preserve"> doesn’t exist in his owned store repository</w:t>
             </w:r>
           </w:p>
         </w:tc>
@@ -15137,15 +14356,7 @@
               <w:t xml:space="preserve">Store owner and seller </w:t>
             </w:r>
             <w:r>
-              <w:t xml:space="preserve">is logged to the system and provides identification of a store that he </w:t>
-            </w:r>
-            <w:proofErr w:type="gramStart"/>
-            <w:r>
-              <w:t>doesn’t</w:t>
-            </w:r>
-            <w:proofErr w:type="gramEnd"/>
-            <w:r>
-              <w:t xml:space="preserve"> own</w:t>
+              <w:t>is logged to the system and provides identification of a store that he doesn’t own</w:t>
             </w:r>
           </w:p>
         </w:tc>
@@ -15190,15 +14401,7 @@
               <w:t>store</w:t>
             </w:r>
             <w:r>
-              <w:t xml:space="preserve"> </w:t>
-            </w:r>
-            <w:proofErr w:type="gramStart"/>
-            <w:r>
-              <w:t>doesn’t</w:t>
-            </w:r>
-            <w:proofErr w:type="gramEnd"/>
-            <w:r>
-              <w:t xml:space="preserve"> exist in his owned store repository</w:t>
+              <w:t xml:space="preserve"> doesn’t exist in his owned store repository</w:t>
             </w:r>
           </w:p>
         </w:tc>
@@ -15313,15 +14516,7 @@
               <w:cnfStyle w:val="000000100000" w:firstRow="0" w:lastRow="0" w:firstColumn="0" w:lastColumn="0" w:oddVBand="0" w:evenVBand="0" w:oddHBand="1" w:evenHBand="0" w:firstRowFirstColumn="0" w:firstRowLastColumn="0" w:lastRowFirstColumn="0" w:lastRowLastColumn="0"/>
             </w:pPr>
             <w:r>
-              <w:t xml:space="preserve">Message indicates that managing stock is only allowed to </w:t>
-            </w:r>
-            <w:proofErr w:type="gramStart"/>
-            <w:r>
-              <w:t>logged</w:t>
-            </w:r>
-            <w:proofErr w:type="gramEnd"/>
-            <w:r>
-              <w:t xml:space="preserve"> in existing members </w:t>
+              <w:t xml:space="preserve">Message indicates that managing stock is only allowed to logged in existing members </w:t>
             </w:r>
           </w:p>
           <w:p>
@@ -15676,23 +14871,7 @@
           <w:bCs/>
         </w:rPr>
         <w:lastRenderedPageBreak/>
-        <w:t xml:space="preserve">System </w:t>
-      </w:r>
-      <w:proofErr w:type="gramStart"/>
-      <w:r>
-        <w:rPr>
-          <w:b/>
-          <w:bCs/>
-        </w:rPr>
-        <w:t>update</w:t>
-      </w:r>
-      <w:proofErr w:type="gramEnd"/>
-      <w:r>
-        <w:rPr>
-          <w:b/>
-          <w:bCs/>
-        </w:rPr>
-        <w:t xml:space="preserve"> the strategy in the store with the new strategy provided </w:t>
+        <w:t xml:space="preserve">System update the strategy in the store with the new strategy provided </w:t>
       </w:r>
     </w:p>
     <w:p>
@@ -15876,15 +15055,7 @@
               <w:t>Store owner and seller</w:t>
             </w:r>
             <w:r>
-              <w:t xml:space="preserve"> is logged to the system and provides identification of a store that </w:t>
-            </w:r>
-            <w:proofErr w:type="gramStart"/>
-            <w:r>
-              <w:t>doesn't</w:t>
-            </w:r>
-            <w:proofErr w:type="gramEnd"/>
-            <w:r>
-              <w:t xml:space="preserve"> exist</w:t>
+              <w:t xml:space="preserve"> is logged to the system and provides identification of a store that doesn't exist</w:t>
             </w:r>
           </w:p>
           <w:p>
@@ -15936,15 +15107,7 @@
               <w:t>store</w:t>
             </w:r>
             <w:r>
-              <w:t xml:space="preserve"> </w:t>
-            </w:r>
-            <w:proofErr w:type="gramStart"/>
-            <w:r>
-              <w:t>doesn’t</w:t>
-            </w:r>
-            <w:proofErr w:type="gramEnd"/>
-            <w:r>
-              <w:t xml:space="preserve"> exist in his owned store repository</w:t>
+              <w:t xml:space="preserve"> doesn’t exist in his owned store repository</w:t>
             </w:r>
           </w:p>
           <w:p>
@@ -15985,15 +15148,7 @@
               <w:t xml:space="preserve">Store owner and seller </w:t>
             </w:r>
             <w:r>
-              <w:t xml:space="preserve">is logged to the system and provides identification of a store that he </w:t>
-            </w:r>
-            <w:proofErr w:type="gramStart"/>
-            <w:r>
-              <w:t>doesn’t</w:t>
-            </w:r>
-            <w:proofErr w:type="gramEnd"/>
-            <w:r>
-              <w:t xml:space="preserve"> own</w:t>
+              <w:t>is logged to the system and provides identification of a store that he doesn’t own</w:t>
             </w:r>
           </w:p>
         </w:tc>
@@ -16039,15 +15194,7 @@
               <w:t>store</w:t>
             </w:r>
             <w:r>
-              <w:t xml:space="preserve"> </w:t>
-            </w:r>
-            <w:proofErr w:type="gramStart"/>
-            <w:r>
-              <w:t>doesn’t</w:t>
-            </w:r>
-            <w:proofErr w:type="gramEnd"/>
-            <w:r>
-              <w:t xml:space="preserve"> exist in his owned store repository</w:t>
+              <w:t xml:space="preserve"> doesn’t exist in his owned store repository</w:t>
             </w:r>
           </w:p>
         </w:tc>
@@ -16161,15 +15308,7 @@
               <w:cnfStyle w:val="000000100000" w:firstRow="0" w:lastRow="0" w:firstColumn="0" w:lastColumn="0" w:oddVBand="0" w:evenVBand="0" w:oddHBand="1" w:evenHBand="0" w:firstRowFirstColumn="0" w:firstRowLastColumn="0" w:lastRowFirstColumn="0" w:lastRowLastColumn="0"/>
             </w:pPr>
             <w:r>
-              <w:t xml:space="preserve">Message indicates that managing stock is only allowed to </w:t>
-            </w:r>
-            <w:proofErr w:type="gramStart"/>
-            <w:r>
-              <w:t>logged</w:t>
-            </w:r>
-            <w:proofErr w:type="gramEnd"/>
-            <w:r>
-              <w:t xml:space="preserve"> in existing members</w:t>
+              <w:t>Message indicates that managing stock is only allowed to logged in existing members</w:t>
             </w:r>
           </w:p>
         </w:tc>
@@ -16196,15 +15335,7 @@
               <w:t xml:space="preserve">Store owner and seller </w:t>
             </w:r>
             <w:r>
-              <w:t xml:space="preserve">is logged to the system and provides identification of a store he owns and a strategy that </w:t>
-            </w:r>
-            <w:proofErr w:type="gramStart"/>
-            <w:r>
-              <w:t>doesn't</w:t>
-            </w:r>
-            <w:proofErr w:type="gramEnd"/>
-            <w:r>
-              <w:t xml:space="preserve"> exist</w:t>
+              <w:t>is logged to the system and provides identification of a store he owns and a strategy that doesn't exist</w:t>
             </w:r>
           </w:p>
         </w:tc>
@@ -16229,15 +15360,7 @@
               <w:t xml:space="preserve">Store owner and seller </w:t>
             </w:r>
             <w:r>
-              <w:t xml:space="preserve">that the buying strategy </w:t>
-            </w:r>
-            <w:proofErr w:type="gramStart"/>
-            <w:r>
-              <w:t>doesn't</w:t>
-            </w:r>
-            <w:proofErr w:type="gramEnd"/>
-            <w:r>
-              <w:t xml:space="preserve"> exist and encourages him to use </w:t>
+              <w:t xml:space="preserve">that the buying strategy doesn't exist and encourages him to use </w:t>
             </w:r>
             <w:r>
               <w:rPr>
@@ -16538,23 +15661,7 @@
           <w:b/>
           <w:bCs/>
         </w:rPr>
-        <w:t xml:space="preserve">System </w:t>
-      </w:r>
-      <w:proofErr w:type="gramStart"/>
-      <w:r>
-        <w:rPr>
-          <w:b/>
-          <w:bCs/>
-        </w:rPr>
-        <w:t>doesn't</w:t>
-      </w:r>
-      <w:proofErr w:type="gramEnd"/>
-      <w:r>
-        <w:rPr>
-          <w:b/>
-          <w:bCs/>
-        </w:rPr>
-        <w:t xml:space="preserve"> change it</w:t>
+        <w:t>System doesn't change it</w:t>
       </w:r>
     </w:p>
     <w:p>
@@ -16711,15 +15818,7 @@
               <w:t>Store owner and seller</w:t>
             </w:r>
             <w:r>
-              <w:t xml:space="preserve"> is logged to the system and provides an identification of an existing store that he owns and </w:t>
-            </w:r>
-            <w:proofErr w:type="gramStart"/>
-            <w:r>
-              <w:t>an a</w:t>
-            </w:r>
-            <w:proofErr w:type="gramEnd"/>
-            <w:r>
-              <w:t xml:space="preserve"> new </w:t>
+              <w:t xml:space="preserve"> is logged to the system and provides an identification of an existing store that he owns and an a new </w:t>
             </w:r>
             <w:r>
               <w:rPr>
@@ -16787,15 +15886,7 @@
               <w:t>Store owner and seller</w:t>
             </w:r>
             <w:r>
-              <w:t xml:space="preserve"> is logged to the system and provides identification of a store that </w:t>
-            </w:r>
-            <w:proofErr w:type="gramStart"/>
-            <w:r>
-              <w:t>doesn't</w:t>
-            </w:r>
-            <w:proofErr w:type="gramEnd"/>
-            <w:r>
-              <w:t xml:space="preserve"> exist</w:t>
+              <w:t xml:space="preserve"> is logged to the system and provides identification of a store that doesn't exist</w:t>
             </w:r>
           </w:p>
           <w:p>
@@ -16847,15 +15938,7 @@
               <w:t>store</w:t>
             </w:r>
             <w:r>
-              <w:t xml:space="preserve"> </w:t>
-            </w:r>
-            <w:proofErr w:type="gramStart"/>
-            <w:r>
-              <w:t>doesn’t</w:t>
-            </w:r>
-            <w:proofErr w:type="gramEnd"/>
-            <w:r>
-              <w:t xml:space="preserve"> exist in his owned store repository</w:t>
+              <w:t xml:space="preserve"> doesn’t exist in his owned store repository</w:t>
             </w:r>
           </w:p>
           <w:p>
@@ -16892,15 +15975,7 @@
               <w:t xml:space="preserve">Store owner and seller </w:t>
             </w:r>
             <w:r>
-              <w:t xml:space="preserve">is logged to the system and provides identification of a store that he </w:t>
-            </w:r>
-            <w:proofErr w:type="gramStart"/>
-            <w:r>
-              <w:t>doesn’t</w:t>
-            </w:r>
-            <w:proofErr w:type="gramEnd"/>
-            <w:r>
-              <w:t xml:space="preserve"> own</w:t>
+              <w:t>is logged to the system and provides identification of a store that he doesn’t own</w:t>
             </w:r>
           </w:p>
           <w:p>
@@ -16952,15 +16027,7 @@
               <w:t>store</w:t>
             </w:r>
             <w:r>
-              <w:t xml:space="preserve"> </w:t>
-            </w:r>
-            <w:proofErr w:type="gramStart"/>
-            <w:r>
-              <w:t>doesn’t</w:t>
-            </w:r>
-            <w:proofErr w:type="gramEnd"/>
-            <w:r>
-              <w:t xml:space="preserve"> exist in his owned store repository</w:t>
+              <w:t xml:space="preserve"> doesn’t exist in his owned store repository</w:t>
             </w:r>
           </w:p>
           <w:p>
@@ -17102,15 +16169,7 @@
               <w:cnfStyle w:val="000000100000" w:firstRow="0" w:lastRow="0" w:firstColumn="0" w:lastColumn="0" w:oddVBand="0" w:evenVBand="0" w:oddHBand="1" w:evenHBand="0" w:firstRowFirstColumn="0" w:firstRowLastColumn="0" w:lastRowFirstColumn="0" w:lastRowLastColumn="0"/>
             </w:pPr>
             <w:r>
-              <w:t xml:space="preserve">Message indicates that managing stock is only allowed to </w:t>
-            </w:r>
-            <w:proofErr w:type="gramStart"/>
-            <w:r>
-              <w:t>logged</w:t>
-            </w:r>
-            <w:proofErr w:type="gramEnd"/>
-            <w:r>
-              <w:t xml:space="preserve"> in existing members </w:t>
+              <w:t xml:space="preserve">Message indicates that managing stock is only allowed to logged in existing members </w:t>
             </w:r>
           </w:p>
           <w:p>
@@ -17489,23 +16548,7 @@
           <w:b/>
           <w:bCs/>
         </w:rPr>
-        <w:t xml:space="preserve">System </w:t>
-      </w:r>
-      <w:proofErr w:type="gramStart"/>
-      <w:r>
-        <w:rPr>
-          <w:b/>
-          <w:bCs/>
-        </w:rPr>
-        <w:t>update</w:t>
-      </w:r>
-      <w:proofErr w:type="gramEnd"/>
-      <w:r>
-        <w:rPr>
-          <w:b/>
-          <w:bCs/>
-        </w:rPr>
-        <w:t xml:space="preserve"> the </w:t>
+        <w:t xml:space="preserve">System update the </w:t>
       </w:r>
       <w:r>
         <w:t>discount type</w:t>
@@ -17717,15 +16760,7 @@
               <w:t>Store owner and seller</w:t>
             </w:r>
             <w:r>
-              <w:t xml:space="preserve"> is logged to the system and provides identification of a store that </w:t>
-            </w:r>
-            <w:proofErr w:type="gramStart"/>
-            <w:r>
-              <w:t>doesn't</w:t>
-            </w:r>
-            <w:proofErr w:type="gramEnd"/>
-            <w:r>
-              <w:t xml:space="preserve"> exist</w:t>
+              <w:t xml:space="preserve"> is logged to the system and provides identification of a store that doesn't exist</w:t>
             </w:r>
           </w:p>
         </w:tc>
@@ -17767,15 +16802,7 @@
               <w:t>store</w:t>
             </w:r>
             <w:r>
-              <w:t xml:space="preserve"> </w:t>
-            </w:r>
-            <w:proofErr w:type="gramStart"/>
-            <w:r>
-              <w:t>doesn’t</w:t>
-            </w:r>
-            <w:proofErr w:type="gramEnd"/>
-            <w:r>
-              <w:t xml:space="preserve"> exist in his owned store repository</w:t>
+              <w:t xml:space="preserve"> doesn’t exist in his owned store repository</w:t>
             </w:r>
           </w:p>
           <w:p>
@@ -17822,15 +16849,7 @@
               <w:t xml:space="preserve">Store owner and seller </w:t>
             </w:r>
             <w:r>
-              <w:t xml:space="preserve">is logged to the system and provides identification of a store that he </w:t>
-            </w:r>
-            <w:proofErr w:type="gramStart"/>
-            <w:r>
-              <w:t>doesn’t</w:t>
-            </w:r>
-            <w:proofErr w:type="gramEnd"/>
-            <w:r>
-              <w:t xml:space="preserve"> own</w:t>
+              <w:t>is logged to the system and provides identification of a store that he doesn’t own</w:t>
             </w:r>
           </w:p>
         </w:tc>
@@ -17876,15 +16895,7 @@
               <w:t>store</w:t>
             </w:r>
             <w:r>
-              <w:t xml:space="preserve"> </w:t>
-            </w:r>
-            <w:proofErr w:type="gramStart"/>
-            <w:r>
-              <w:t>doesn’t</w:t>
-            </w:r>
-            <w:proofErr w:type="gramEnd"/>
-            <w:r>
-              <w:t xml:space="preserve"> exist in his owned store repository</w:t>
+              <w:t xml:space="preserve"> doesn’t exist in his owned store repository</w:t>
             </w:r>
           </w:p>
         </w:tc>
@@ -18008,15 +17019,7 @@
               <w:cnfStyle w:val="000000100000" w:firstRow="0" w:lastRow="0" w:firstColumn="0" w:lastColumn="0" w:oddVBand="0" w:evenVBand="0" w:oddHBand="1" w:evenHBand="0" w:firstRowFirstColumn="0" w:firstRowLastColumn="0" w:lastRowFirstColumn="0" w:lastRowLastColumn="0"/>
             </w:pPr>
             <w:r>
-              <w:t xml:space="preserve">Message indicates that managing stock is only allowed to </w:t>
-            </w:r>
-            <w:proofErr w:type="gramStart"/>
-            <w:r>
-              <w:t>logged</w:t>
-            </w:r>
-            <w:proofErr w:type="gramEnd"/>
-            <w:r>
-              <w:t xml:space="preserve"> in existing members </w:t>
+              <w:t xml:space="preserve">Message indicates that managing stock is only allowed to logged in existing members </w:t>
             </w:r>
           </w:p>
           <w:p>
@@ -18050,15 +17053,7 @@
               <w:t xml:space="preserve">Store owner and seller </w:t>
             </w:r>
             <w:r>
-              <w:t xml:space="preserve">is logged to the system and provides identification of a store he owns and a discount type that </w:t>
-            </w:r>
-            <w:proofErr w:type="gramStart"/>
-            <w:r>
-              <w:t>doesn't</w:t>
-            </w:r>
-            <w:proofErr w:type="gramEnd"/>
-            <w:r>
-              <w:t xml:space="preserve"> exist</w:t>
+              <w:t>is logged to the system and provides identification of a store he owns and a discount type that doesn't exist</w:t>
             </w:r>
           </w:p>
           <w:p>
@@ -18089,15 +17084,7 @@
               <w:t xml:space="preserve">Store owner and seller </w:t>
             </w:r>
             <w:r>
-              <w:t xml:space="preserve">that the discount type </w:t>
-            </w:r>
-            <w:proofErr w:type="gramStart"/>
-            <w:r>
-              <w:t>doesn't</w:t>
-            </w:r>
-            <w:proofErr w:type="gramEnd"/>
-            <w:r>
-              <w:t xml:space="preserve"> exist and encourages him to use </w:t>
+              <w:t xml:space="preserve">that the discount type doesn't exist and encourages him to use </w:t>
             </w:r>
             <w:r>
               <w:rPr>
@@ -18527,15 +17514,7 @@
               <w:t>Store owner and seller</w:t>
             </w:r>
             <w:r>
-              <w:t xml:space="preserve"> is logged to the system and provides identification of a store that </w:t>
-            </w:r>
-            <w:proofErr w:type="gramStart"/>
-            <w:r>
-              <w:t>doesn't</w:t>
-            </w:r>
-            <w:proofErr w:type="gramEnd"/>
-            <w:r>
-              <w:t xml:space="preserve"> exist</w:t>
+              <w:t xml:space="preserve"> is logged to the system and provides identification of a store that doesn't exist</w:t>
             </w:r>
           </w:p>
         </w:tc>
@@ -18576,15 +17555,7 @@
               <w:t>store</w:t>
             </w:r>
             <w:r>
-              <w:t xml:space="preserve"> </w:t>
-            </w:r>
-            <w:proofErr w:type="gramStart"/>
-            <w:r>
-              <w:t>doesn’t</w:t>
-            </w:r>
-            <w:proofErr w:type="gramEnd"/>
-            <w:r>
-              <w:t xml:space="preserve"> exist in his owned store repository</w:t>
+              <w:t xml:space="preserve"> doesn’t exist in his owned store repository</w:t>
             </w:r>
           </w:p>
         </w:tc>
@@ -18617,15 +17588,7 @@
               <w:t xml:space="preserve">Store owner and seller </w:t>
             </w:r>
             <w:r>
-              <w:t xml:space="preserve">is logged to the system and provides identification of a store that he </w:t>
-            </w:r>
-            <w:proofErr w:type="gramStart"/>
-            <w:r>
-              <w:t>doesn’t</w:t>
-            </w:r>
-            <w:proofErr w:type="gramEnd"/>
-            <w:r>
-              <w:t xml:space="preserve"> own</w:t>
+              <w:t>is logged to the system and provides identification of a store that he doesn’t own</w:t>
             </w:r>
           </w:p>
         </w:tc>
@@ -18670,15 +17633,7 @@
               <w:t>store</w:t>
             </w:r>
             <w:r>
-              <w:t xml:space="preserve"> </w:t>
-            </w:r>
-            <w:proofErr w:type="gramStart"/>
-            <w:r>
-              <w:t>doesn’t</w:t>
-            </w:r>
-            <w:proofErr w:type="gramEnd"/>
-            <w:r>
-              <w:t xml:space="preserve"> exist in his owned store repository</w:t>
+              <w:t xml:space="preserve"> doesn’t exist in his owned store repository</w:t>
             </w:r>
           </w:p>
         </w:tc>
@@ -18722,15 +17677,7 @@
               </w:rPr>
             </w:pPr>
             <w:r>
-              <w:t xml:space="preserve">Message indicates that managing store's policy is only allowed to </w:t>
-            </w:r>
-            <w:proofErr w:type="gramStart"/>
-            <w:r>
-              <w:t>logged</w:t>
-            </w:r>
-            <w:proofErr w:type="gramEnd"/>
-            <w:r>
-              <w:t xml:space="preserve"> in existing members</w:t>
+              <w:t>Message indicates that managing store's policy is only allowed to logged in existing members</w:t>
             </w:r>
           </w:p>
         </w:tc>
@@ -18749,7 +17696,6 @@
       <w:pPr>
         <w:pStyle w:val="a3"/>
         <w:rPr>
-          <w:rFonts w:hint="cs"/>
           <w:b/>
           <w:bCs/>
           <w:rtl/>
@@ -19218,15 +18164,7 @@
               </w:rPr>
             </w:pPr>
             <w:r>
-              <w:t xml:space="preserve">The system </w:t>
-            </w:r>
-            <w:proofErr w:type="gramStart"/>
-            <w:r>
-              <w:t>add</w:t>
-            </w:r>
-            <w:proofErr w:type="gramEnd"/>
-            <w:r>
-              <w:t xml:space="preserve"> buying strategy to the product in the store</w:t>
+              <w:t>The system add buying strategy to the product in the store</w:t>
             </w:r>
           </w:p>
         </w:tc>
@@ -19249,15 +18187,7 @@
               <w:t>Store owner and seller</w:t>
             </w:r>
             <w:r>
-              <w:t xml:space="preserve"> is logged to the system and provides identification of a store that </w:t>
-            </w:r>
-            <w:proofErr w:type="gramStart"/>
-            <w:r>
-              <w:t>doesn't</w:t>
-            </w:r>
-            <w:proofErr w:type="gramEnd"/>
-            <w:r>
-              <w:t xml:space="preserve"> exist</w:t>
+              <w:t xml:space="preserve"> is logged to the system and provides identification of a store that doesn't exist</w:t>
             </w:r>
           </w:p>
           <w:p>
@@ -19308,15 +18238,7 @@
               <w:t>store</w:t>
             </w:r>
             <w:r>
-              <w:t xml:space="preserve"> </w:t>
-            </w:r>
-            <w:proofErr w:type="gramStart"/>
-            <w:r>
-              <w:t>doesn’t</w:t>
-            </w:r>
-            <w:proofErr w:type="gramEnd"/>
-            <w:r>
-              <w:t xml:space="preserve"> exist in his owned store repository</w:t>
+              <w:t xml:space="preserve"> doesn’t exist in his owned store repository</w:t>
             </w:r>
           </w:p>
           <w:p>
@@ -19351,15 +18273,7 @@
               <w:t xml:space="preserve">Store owner and seller </w:t>
             </w:r>
             <w:r>
-              <w:t xml:space="preserve">is logged to the system and provides identification of a store that he </w:t>
-            </w:r>
-            <w:proofErr w:type="gramStart"/>
-            <w:r>
-              <w:t>doesn’t</w:t>
-            </w:r>
-            <w:proofErr w:type="gramEnd"/>
-            <w:r>
-              <w:t xml:space="preserve"> own</w:t>
+              <w:t>is logged to the system and provides identification of a store that he doesn’t own</w:t>
             </w:r>
           </w:p>
           <w:p>
@@ -19414,15 +18328,7 @@
               <w:t>store</w:t>
             </w:r>
             <w:r>
-              <w:t xml:space="preserve"> </w:t>
-            </w:r>
-            <w:proofErr w:type="gramStart"/>
-            <w:r>
-              <w:t>doesn’t</w:t>
-            </w:r>
-            <w:proofErr w:type="gramEnd"/>
-            <w:r>
-              <w:t xml:space="preserve"> exist in his owned store repository</w:t>
+              <w:t xml:space="preserve"> doesn’t exist in his owned store repository</w:t>
             </w:r>
           </w:p>
         </w:tc>
@@ -19549,15 +18455,7 @@
               <w:cnfStyle w:val="000000100000" w:firstRow="0" w:lastRow="0" w:firstColumn="0" w:lastColumn="0" w:oddVBand="0" w:evenVBand="0" w:oddHBand="1" w:evenHBand="0" w:firstRowFirstColumn="0" w:firstRowLastColumn="0" w:lastRowFirstColumn="0" w:lastRowLastColumn="0"/>
             </w:pPr>
             <w:r>
-              <w:t xml:space="preserve">Message indicates that managing stock is only allowed to </w:t>
-            </w:r>
-            <w:proofErr w:type="gramStart"/>
-            <w:r>
-              <w:t>logged</w:t>
-            </w:r>
-            <w:proofErr w:type="gramEnd"/>
-            <w:r>
-              <w:t xml:space="preserve"> in existing members </w:t>
+              <w:t xml:space="preserve">Message indicates that managing stock is only allowed to logged in existing members </w:t>
             </w:r>
           </w:p>
           <w:p>
@@ -19594,15 +18492,7 @@
               <w:t xml:space="preserve">Store owner and seller </w:t>
             </w:r>
             <w:r>
-              <w:t xml:space="preserve">is logged to the system and provides identification of a store he owns and a known buying strategy and a product id that </w:t>
-            </w:r>
-            <w:proofErr w:type="gramStart"/>
-            <w:r>
-              <w:t>doesn’t</w:t>
-            </w:r>
-            <w:proofErr w:type="gramEnd"/>
-            <w:r>
-              <w:t xml:space="preserve"> exist in store</w:t>
+              <w:t>is logged to the system and provides identification of a store he owns and a known buying strategy and a product id that doesn’t exist in store</w:t>
             </w:r>
             <w:r>
               <w:rPr>
@@ -19629,15 +18519,7 @@
               <w:cnfStyle w:val="000000000000" w:firstRow="0" w:lastRow="0" w:firstColumn="0" w:lastColumn="0" w:oddVBand="0" w:evenVBand="0" w:oddHBand="0" w:evenHBand="0" w:firstRowFirstColumn="0" w:firstRowLastColumn="0" w:lastRowFirstColumn="0" w:lastRowLastColumn="0"/>
             </w:pPr>
             <w:r>
-              <w:t xml:space="preserve">Message indicates that managing product </w:t>
-            </w:r>
-            <w:proofErr w:type="gramStart"/>
-            <w:r>
-              <w:t>doesn't</w:t>
-            </w:r>
-            <w:proofErr w:type="gramEnd"/>
-            <w:r>
-              <w:t xml:space="preserve"> exist in store</w:t>
+              <w:t>Message indicates that managing product doesn't exist in store</w:t>
             </w:r>
           </w:p>
         </w:tc>
@@ -19670,15 +18552,7 @@
               <w:t xml:space="preserve">Store owner and seller </w:t>
             </w:r>
             <w:r>
-              <w:t xml:space="preserve">is logged to the system and provides identification of a store he owns and a known buying strategy that </w:t>
-            </w:r>
-            <w:proofErr w:type="gramStart"/>
-            <w:r>
-              <w:t>doesn't</w:t>
-            </w:r>
-            <w:proofErr w:type="gramEnd"/>
-            <w:r>
-              <w:t xml:space="preserve"> exist in store's policy and a product id that exists in store</w:t>
+              <w:t>is logged to the system and provides identification of a store he owns and a known buying strategy that doesn't exist in store's policy and a product id that exists in store</w:t>
             </w:r>
           </w:p>
           <w:p>
@@ -19701,15 +18575,7 @@
               </w:rPr>
             </w:pPr>
             <w:r>
-              <w:t xml:space="preserve">Message indicates that strategy </w:t>
-            </w:r>
-            <w:proofErr w:type="gramStart"/>
-            <w:r>
-              <w:t>isn't</w:t>
-            </w:r>
-            <w:proofErr w:type="gramEnd"/>
-            <w:r>
-              <w:t xml:space="preserve"> allowed in store</w:t>
+              <w:t>Message indicates that strategy isn't allowed in store</w:t>
             </w:r>
           </w:p>
           <w:p>
@@ -20680,15 +19546,7 @@
               <w:t>Store owner and seller</w:t>
             </w:r>
             <w:r>
-              <w:t xml:space="preserve"> is logged to the system and provides identification of a store that </w:t>
-            </w:r>
-            <w:proofErr w:type="gramStart"/>
-            <w:r>
-              <w:t>doesn't</w:t>
-            </w:r>
-            <w:proofErr w:type="gramEnd"/>
-            <w:r>
-              <w:t xml:space="preserve"> exist</w:t>
+              <w:t xml:space="preserve"> is logged to the system and provides identification of a store that doesn't exist</w:t>
             </w:r>
           </w:p>
         </w:tc>
@@ -20729,15 +19587,7 @@
               <w:t>store</w:t>
             </w:r>
             <w:r>
-              <w:t xml:space="preserve"> </w:t>
-            </w:r>
-            <w:proofErr w:type="gramStart"/>
-            <w:r>
-              <w:t>doesn’t</w:t>
-            </w:r>
-            <w:proofErr w:type="gramEnd"/>
-            <w:r>
-              <w:t xml:space="preserve"> exist in his owned store repository</w:t>
+              <w:t xml:space="preserve"> doesn’t exist in his owned store repository</w:t>
             </w:r>
           </w:p>
           <w:p>
@@ -20772,15 +19622,7 @@
               <w:t xml:space="preserve">Store owner and seller </w:t>
             </w:r>
             <w:r>
-              <w:t xml:space="preserve">is logged to the system and provides identification of a store that he </w:t>
-            </w:r>
-            <w:proofErr w:type="gramStart"/>
-            <w:r>
-              <w:t>doesn’t</w:t>
-            </w:r>
-            <w:proofErr w:type="gramEnd"/>
-            <w:r>
-              <w:t xml:space="preserve"> own</w:t>
+              <w:t>is logged to the system and provides identification of a store that he doesn’t own</w:t>
             </w:r>
           </w:p>
           <w:p>
@@ -20835,15 +19677,7 @@
               <w:t>store</w:t>
             </w:r>
             <w:r>
-              <w:t xml:space="preserve"> </w:t>
-            </w:r>
-            <w:proofErr w:type="gramStart"/>
-            <w:r>
-              <w:t>doesn’t</w:t>
-            </w:r>
-            <w:proofErr w:type="gramEnd"/>
-            <w:r>
-              <w:t xml:space="preserve"> exist in his owned store repository</w:t>
+              <w:t xml:space="preserve"> doesn’t exist in his owned store repository</w:t>
             </w:r>
           </w:p>
         </w:tc>
@@ -20970,15 +19804,7 @@
               <w:cnfStyle w:val="000000100000" w:firstRow="0" w:lastRow="0" w:firstColumn="0" w:lastColumn="0" w:oddVBand="0" w:evenVBand="0" w:oddHBand="1" w:evenHBand="0" w:firstRowFirstColumn="0" w:firstRowLastColumn="0" w:lastRowFirstColumn="0" w:lastRowLastColumn="0"/>
             </w:pPr>
             <w:r>
-              <w:t xml:space="preserve">Message indicates that managing stock is only allowed to </w:t>
-            </w:r>
-            <w:proofErr w:type="gramStart"/>
-            <w:r>
-              <w:t>logged</w:t>
-            </w:r>
-            <w:proofErr w:type="gramEnd"/>
-            <w:r>
-              <w:t xml:space="preserve"> in existing members </w:t>
+              <w:t xml:space="preserve">Message indicates that managing stock is only allowed to logged in existing members </w:t>
             </w:r>
           </w:p>
           <w:p>
@@ -21015,15 +19841,7 @@
               <w:t xml:space="preserve">Store owner and seller </w:t>
             </w:r>
             <w:r>
-              <w:t xml:space="preserve">is logged to the system and provides identification of a store he owns and a known buying strategy and a product id that </w:t>
-            </w:r>
-            <w:proofErr w:type="gramStart"/>
-            <w:r>
-              <w:t>doesn’t</w:t>
-            </w:r>
-            <w:proofErr w:type="gramEnd"/>
-            <w:r>
-              <w:t xml:space="preserve"> exist in store</w:t>
+              <w:t>is logged to the system and provides identification of a store he owns and a known buying strategy and a product id that doesn’t exist in store</w:t>
             </w:r>
             <w:r>
               <w:rPr>
@@ -21050,15 +19868,7 @@
               <w:cnfStyle w:val="000000000000" w:firstRow="0" w:lastRow="0" w:firstColumn="0" w:lastColumn="0" w:oddVBand="0" w:evenVBand="0" w:oddHBand="0" w:evenHBand="0" w:firstRowFirstColumn="0" w:firstRowLastColumn="0" w:lastRowFirstColumn="0" w:lastRowLastColumn="0"/>
             </w:pPr>
             <w:r>
-              <w:t xml:space="preserve">Message indicates that managing product </w:t>
-            </w:r>
-            <w:proofErr w:type="gramStart"/>
-            <w:r>
-              <w:t>doesn't</w:t>
-            </w:r>
-            <w:proofErr w:type="gramEnd"/>
-            <w:r>
-              <w:t xml:space="preserve"> exist in store</w:t>
+              <w:t>Message indicates that managing product doesn't exist in store</w:t>
             </w:r>
           </w:p>
           <w:p>
@@ -21094,15 +19904,7 @@
               <w:t xml:space="preserve">Store owner and seller </w:t>
             </w:r>
             <w:r>
-              <w:t xml:space="preserve">is logged to the system and provides identification of a store he owns and a known buying strategy that </w:t>
-            </w:r>
-            <w:proofErr w:type="gramStart"/>
-            <w:r>
-              <w:t>doesn't</w:t>
-            </w:r>
-            <w:proofErr w:type="gramEnd"/>
-            <w:r>
-              <w:t xml:space="preserve"> exist in store's policy and a product id that exists in store</w:t>
+              <w:t>is logged to the system and provides identification of a store he owns and a known buying strategy that doesn't exist in store's policy and a product id that exists in store</w:t>
             </w:r>
           </w:p>
         </w:tc>
@@ -21116,15 +19918,7 @@
               <w:cnfStyle w:val="000000100000" w:firstRow="0" w:lastRow="0" w:firstColumn="0" w:lastColumn="0" w:oddVBand="0" w:evenVBand="0" w:oddHBand="1" w:evenHBand="0" w:firstRowFirstColumn="0" w:firstRowLastColumn="0" w:lastRowFirstColumn="0" w:lastRowLastColumn="0"/>
             </w:pPr>
             <w:r>
-              <w:t xml:space="preserve">Message indicates that strategy </w:t>
-            </w:r>
-            <w:proofErr w:type="gramStart"/>
-            <w:r>
-              <w:t>isn't</w:t>
-            </w:r>
-            <w:proofErr w:type="gramEnd"/>
-            <w:r>
-              <w:t xml:space="preserve"> allowed in store</w:t>
+              <w:t>Message indicates that strategy isn't allowed in store</w:t>
             </w:r>
           </w:p>
           <w:p>
@@ -21510,15 +20304,7 @@
               <w:t>Store owner and seller</w:t>
             </w:r>
             <w:r>
-              <w:t xml:space="preserve"> is logged to the system and provides an identification of an existing store that he </w:t>
-            </w:r>
-            <w:proofErr w:type="gramStart"/>
-            <w:r>
-              <w:t>owns</w:t>
-            </w:r>
-            <w:proofErr w:type="gramEnd"/>
-            <w:r>
-              <w:t xml:space="preserve"> and an id of a product exists in the store</w:t>
+              <w:t xml:space="preserve"> is logged to the system and provides an identification of an existing store that he owns and an id of a product exists in the store</w:t>
             </w:r>
           </w:p>
           <w:p>
@@ -21574,15 +20360,7 @@
               <w:t>Store owner and seller</w:t>
             </w:r>
             <w:r>
-              <w:t xml:space="preserve"> is logged to the system and provides identification of a store that </w:t>
-            </w:r>
-            <w:proofErr w:type="gramStart"/>
-            <w:r>
-              <w:t>doesn't</w:t>
-            </w:r>
-            <w:proofErr w:type="gramEnd"/>
-            <w:r>
-              <w:t xml:space="preserve"> exist</w:t>
+              <w:t xml:space="preserve"> is logged to the system and provides identification of a store that doesn't exist</w:t>
             </w:r>
           </w:p>
           <w:p>
@@ -21633,15 +20411,7 @@
               <w:t>store</w:t>
             </w:r>
             <w:r>
-              <w:t xml:space="preserve"> </w:t>
-            </w:r>
-            <w:proofErr w:type="gramStart"/>
-            <w:r>
-              <w:t>doesn’t</w:t>
-            </w:r>
-            <w:proofErr w:type="gramEnd"/>
-            <w:r>
-              <w:t xml:space="preserve"> exist in his owned store repository</w:t>
+              <w:t xml:space="preserve"> doesn’t exist in his owned store repository</w:t>
             </w:r>
           </w:p>
           <w:p>
@@ -21681,15 +20451,7 @@
               <w:t xml:space="preserve">Store owner and seller </w:t>
             </w:r>
             <w:r>
-              <w:t xml:space="preserve">is logged to the system and provides identification of a store that he </w:t>
-            </w:r>
-            <w:proofErr w:type="gramStart"/>
-            <w:r>
-              <w:t>doesn’t</w:t>
-            </w:r>
-            <w:proofErr w:type="gramEnd"/>
-            <w:r>
-              <w:t xml:space="preserve"> own</w:t>
+              <w:t>is logged to the system and provides identification of a store that he doesn’t own</w:t>
             </w:r>
           </w:p>
         </w:tc>
@@ -21734,15 +20496,7 @@
               <w:t>store</w:t>
             </w:r>
             <w:r>
-              <w:t xml:space="preserve"> </w:t>
-            </w:r>
-            <w:proofErr w:type="gramStart"/>
-            <w:r>
-              <w:t>doesn’t</w:t>
-            </w:r>
-            <w:proofErr w:type="gramEnd"/>
-            <w:r>
-              <w:t xml:space="preserve"> exist in his owned store repository</w:t>
+              <w:t xml:space="preserve"> doesn’t exist in his owned store repository</w:t>
             </w:r>
           </w:p>
         </w:tc>
@@ -21768,15 +20522,7 @@
               <w:t xml:space="preserve">Store owner and seller </w:t>
             </w:r>
             <w:r>
-              <w:t xml:space="preserve">is logged to the system and provides identification of a store he owns and a product id that </w:t>
-            </w:r>
-            <w:proofErr w:type="gramStart"/>
-            <w:r>
-              <w:t>doesn’t</w:t>
-            </w:r>
-            <w:proofErr w:type="gramEnd"/>
-            <w:r>
-              <w:t xml:space="preserve"> exist in the store</w:t>
+              <w:t>is logged to the system and provides identification of a store he owns and a product id that doesn’t exist in the store</w:t>
             </w:r>
           </w:p>
         </w:tc>
@@ -21807,23 +20553,7 @@
                 <w:b/>
                 <w:bCs/>
               </w:rPr>
-              <w:t xml:space="preserve">product </w:t>
-            </w:r>
-            <w:proofErr w:type="gramStart"/>
-            <w:r>
-              <w:rPr>
-                <w:b/>
-                <w:bCs/>
-              </w:rPr>
-              <w:t>doesn’t</w:t>
-            </w:r>
-            <w:proofErr w:type="gramEnd"/>
-            <w:r>
-              <w:rPr>
-                <w:b/>
-                <w:bCs/>
-              </w:rPr>
-              <w:t xml:space="preserve"> exist in the store</w:t>
+              <w:t>product doesn’t exist in the store</w:t>
             </w:r>
           </w:p>
           <w:p>
@@ -21877,15 +20607,7 @@
               <w:cnfStyle w:val="000000100000" w:firstRow="0" w:lastRow="0" w:firstColumn="0" w:lastColumn="0" w:oddVBand="0" w:evenVBand="0" w:oddHBand="1" w:evenHBand="0" w:firstRowFirstColumn="0" w:firstRowLastColumn="0" w:lastRowFirstColumn="0" w:lastRowLastColumn="0"/>
             </w:pPr>
             <w:r>
-              <w:t xml:space="preserve">Message indicates that managing stock is only allowed to </w:t>
-            </w:r>
-            <w:proofErr w:type="gramStart"/>
-            <w:r>
-              <w:t>logged</w:t>
-            </w:r>
-            <w:proofErr w:type="gramEnd"/>
-            <w:r>
-              <w:t xml:space="preserve"> in existing members</w:t>
+              <w:t>Message indicates that managing stock is only allowed to logged in existing members</w:t>
             </w:r>
           </w:p>
         </w:tc>
@@ -22349,15 +21071,7 @@
               <w:t>Store owner and seller</w:t>
             </w:r>
             <w:r>
-              <w:t xml:space="preserve"> is logged to the system and provides identification of a store that </w:t>
-            </w:r>
-            <w:proofErr w:type="gramStart"/>
-            <w:r>
-              <w:t>doesn't</w:t>
-            </w:r>
-            <w:proofErr w:type="gramEnd"/>
-            <w:r>
-              <w:t xml:space="preserve"> exist</w:t>
+              <w:t xml:space="preserve"> is logged to the system and provides identification of a store that doesn't exist</w:t>
             </w:r>
           </w:p>
           <w:p>
@@ -22408,15 +21122,7 @@
               <w:t>store</w:t>
             </w:r>
             <w:r>
-              <w:t xml:space="preserve"> </w:t>
-            </w:r>
-            <w:proofErr w:type="gramStart"/>
-            <w:r>
-              <w:t>doesn’t</w:t>
-            </w:r>
-            <w:proofErr w:type="gramEnd"/>
-            <w:r>
-              <w:t xml:space="preserve"> exist in his owned store repository</w:t>
+              <w:t xml:space="preserve"> doesn’t exist in his owned store repository</w:t>
             </w:r>
           </w:p>
           <w:p>
@@ -22456,15 +21162,7 @@
               <w:t xml:space="preserve">Store owner and seller </w:t>
             </w:r>
             <w:r>
-              <w:t xml:space="preserve">is logged to the system and provides identification of a store that he </w:t>
-            </w:r>
-            <w:proofErr w:type="gramStart"/>
-            <w:r>
-              <w:t>doesn’t</w:t>
-            </w:r>
-            <w:proofErr w:type="gramEnd"/>
-            <w:r>
-              <w:t xml:space="preserve"> own</w:t>
+              <w:t>is logged to the system and provides identification of a store that he doesn’t own</w:t>
             </w:r>
           </w:p>
         </w:tc>
@@ -22509,15 +21207,7 @@
               <w:t>store</w:t>
             </w:r>
             <w:r>
-              <w:t xml:space="preserve"> </w:t>
-            </w:r>
-            <w:proofErr w:type="gramStart"/>
-            <w:r>
-              <w:t>doesn’t</w:t>
-            </w:r>
-            <w:proofErr w:type="gramEnd"/>
-            <w:r>
-              <w:t xml:space="preserve"> exist in his owned store repository</w:t>
+              <w:t xml:space="preserve"> doesn’t exist in his owned store repository</w:t>
             </w:r>
           </w:p>
         </w:tc>
@@ -22638,15 +21328,7 @@
               <w:cnfStyle w:val="000000100000" w:firstRow="0" w:lastRow="0" w:firstColumn="0" w:lastColumn="0" w:oddVBand="0" w:evenVBand="0" w:oddHBand="1" w:evenHBand="0" w:firstRowFirstColumn="0" w:firstRowLastColumn="0" w:lastRowFirstColumn="0" w:lastRowLastColumn="0"/>
             </w:pPr>
             <w:r>
-              <w:t xml:space="preserve">Message indicates that managing stock is only allowed to </w:t>
-            </w:r>
-            <w:proofErr w:type="gramStart"/>
-            <w:r>
-              <w:t>logged</w:t>
-            </w:r>
-            <w:proofErr w:type="gramEnd"/>
-            <w:r>
-              <w:t xml:space="preserve"> in existing members </w:t>
+              <w:t xml:space="preserve">Message indicates that managing stock is only allowed to logged in existing members </w:t>
             </w:r>
           </w:p>
           <w:p>
@@ -22683,15 +21365,7 @@
               <w:t xml:space="preserve">Store owner and seller </w:t>
             </w:r>
             <w:r>
-              <w:t xml:space="preserve">is logged to the system and provides identification of a store he owns and a valid discount and a product id that </w:t>
-            </w:r>
-            <w:proofErr w:type="gramStart"/>
-            <w:r>
-              <w:t>doesn’t</w:t>
-            </w:r>
-            <w:proofErr w:type="gramEnd"/>
-            <w:r>
-              <w:t xml:space="preserve"> exist in store</w:t>
+              <w:t>is logged to the system and provides identification of a store he owns and a valid discount and a product id that doesn’t exist in store</w:t>
             </w:r>
             <w:r>
               <w:rPr>
@@ -22718,15 +21392,7 @@
               <w:cnfStyle w:val="000000000000" w:firstRow="0" w:lastRow="0" w:firstColumn="0" w:lastColumn="0" w:oddVBand="0" w:evenVBand="0" w:oddHBand="0" w:evenHBand="0" w:firstRowFirstColumn="0" w:firstRowLastColumn="0" w:lastRowFirstColumn="0" w:lastRowLastColumn="0"/>
             </w:pPr>
             <w:r>
-              <w:t xml:space="preserve">Message indicates that managing product </w:t>
-            </w:r>
-            <w:proofErr w:type="gramStart"/>
-            <w:r>
-              <w:t>doesn't</w:t>
-            </w:r>
-            <w:proofErr w:type="gramEnd"/>
-            <w:r>
-              <w:t xml:space="preserve"> exist in store</w:t>
+              <w:t>Message indicates that managing product doesn't exist in store</w:t>
             </w:r>
           </w:p>
           <w:p>
@@ -22786,15 +21452,7 @@
               <w:cnfStyle w:val="000000100000" w:firstRow="0" w:lastRow="0" w:firstColumn="0" w:lastColumn="0" w:oddVBand="0" w:evenVBand="0" w:oddHBand="1" w:evenHBand="0" w:firstRowFirstColumn="0" w:firstRowLastColumn="0" w:lastRowFirstColumn="0" w:lastRowLastColumn="0"/>
             </w:pPr>
             <w:r>
-              <w:t xml:space="preserve">Message indicates that discount </w:t>
-            </w:r>
-            <w:proofErr w:type="gramStart"/>
-            <w:r>
-              <w:t>isn't</w:t>
-            </w:r>
-            <w:proofErr w:type="gramEnd"/>
-            <w:r>
-              <w:t xml:space="preserve"> allowed in store</w:t>
+              <w:t>Message indicates that discount isn't allowed in store</w:t>
             </w:r>
           </w:p>
         </w:tc>
@@ -23237,15 +21895,7 @@
               <w:t>Store owner and seller</w:t>
             </w:r>
             <w:r>
-              <w:t xml:space="preserve"> is logged to the system and provides identification of a store that </w:t>
-            </w:r>
-            <w:proofErr w:type="gramStart"/>
-            <w:r>
-              <w:t>doesn't</w:t>
-            </w:r>
-            <w:proofErr w:type="gramEnd"/>
-            <w:r>
-              <w:t xml:space="preserve"> exist</w:t>
+              <w:t xml:space="preserve"> is logged to the system and provides identification of a store that doesn't exist</w:t>
             </w:r>
           </w:p>
           <w:p>
@@ -23296,15 +21946,7 @@
               <w:t>store</w:t>
             </w:r>
             <w:r>
-              <w:t xml:space="preserve"> </w:t>
-            </w:r>
-            <w:proofErr w:type="gramStart"/>
-            <w:r>
-              <w:t>doesn’t</w:t>
-            </w:r>
-            <w:proofErr w:type="gramEnd"/>
-            <w:r>
-              <w:t xml:space="preserve"> exist in his owned store repository</w:t>
+              <w:t xml:space="preserve"> doesn’t exist in his owned store repository</w:t>
             </w:r>
           </w:p>
         </w:tc>
@@ -23337,15 +21979,7 @@
               <w:t xml:space="preserve">Store owner and seller </w:t>
             </w:r>
             <w:r>
-              <w:t xml:space="preserve">is logged to the system and provides identification of a store that he </w:t>
-            </w:r>
-            <w:proofErr w:type="gramStart"/>
-            <w:r>
-              <w:t>doesn’t</w:t>
-            </w:r>
-            <w:proofErr w:type="gramEnd"/>
-            <w:r>
-              <w:t xml:space="preserve"> own</w:t>
+              <w:t>is logged to the system and provides identification of a store that he doesn’t own</w:t>
             </w:r>
           </w:p>
         </w:tc>
@@ -23386,15 +22020,7 @@
               <w:t>store</w:t>
             </w:r>
             <w:r>
-              <w:t xml:space="preserve"> </w:t>
-            </w:r>
-            <w:proofErr w:type="gramStart"/>
-            <w:r>
-              <w:t>doesn’t</w:t>
-            </w:r>
-            <w:proofErr w:type="gramEnd"/>
-            <w:r>
-              <w:t xml:space="preserve"> exist in his owned store repository</w:t>
+              <w:t xml:space="preserve"> doesn’t exist in his owned store repository</w:t>
             </w:r>
           </w:p>
           <w:p>
@@ -23538,15 +22164,7 @@
               <w:cnfStyle w:val="000000100000" w:firstRow="0" w:lastRow="0" w:firstColumn="0" w:lastColumn="0" w:oddVBand="0" w:evenVBand="0" w:oddHBand="1" w:evenHBand="0" w:firstRowFirstColumn="0" w:firstRowLastColumn="0" w:lastRowFirstColumn="0" w:lastRowLastColumn="0"/>
             </w:pPr>
             <w:r>
-              <w:t xml:space="preserve">Message indicates that managing stock is only allowed to </w:t>
-            </w:r>
-            <w:proofErr w:type="gramStart"/>
-            <w:r>
-              <w:t>logged</w:t>
-            </w:r>
-            <w:proofErr w:type="gramEnd"/>
-            <w:r>
-              <w:t xml:space="preserve"> in existing members </w:t>
+              <w:t xml:space="preserve">Message indicates that managing stock is only allowed to logged in existing members </w:t>
             </w:r>
           </w:p>
           <w:p>
@@ -23583,15 +22201,7 @@
               <w:t xml:space="preserve">Store owner and seller </w:t>
             </w:r>
             <w:r>
-              <w:t xml:space="preserve">is logged to the system and provides identification of a store he owns and a valid discount and a product id that </w:t>
-            </w:r>
-            <w:proofErr w:type="gramStart"/>
-            <w:r>
-              <w:t>doesn’t</w:t>
-            </w:r>
-            <w:proofErr w:type="gramEnd"/>
-            <w:r>
-              <w:t xml:space="preserve"> exist in store</w:t>
+              <w:t>is logged to the system and provides identification of a store he owns and a valid discount and a product id that doesn’t exist in store</w:t>
             </w:r>
             <w:r>
               <w:rPr>
@@ -23618,15 +22228,7 @@
               <w:cnfStyle w:val="000000000000" w:firstRow="0" w:lastRow="0" w:firstColumn="0" w:lastColumn="0" w:oddVBand="0" w:evenVBand="0" w:oddHBand="0" w:evenHBand="0" w:firstRowFirstColumn="0" w:firstRowLastColumn="0" w:lastRowFirstColumn="0" w:lastRowLastColumn="0"/>
             </w:pPr>
             <w:r>
-              <w:t xml:space="preserve">Message indicates that managing product </w:t>
-            </w:r>
-            <w:proofErr w:type="gramStart"/>
-            <w:r>
-              <w:t>doesn't</w:t>
-            </w:r>
-            <w:proofErr w:type="gramEnd"/>
-            <w:r>
-              <w:t xml:space="preserve"> exist in store</w:t>
+              <w:t>Message indicates that managing product doesn't exist in store</w:t>
             </w:r>
           </w:p>
           <w:p>
@@ -23686,15 +22288,7 @@
               <w:cnfStyle w:val="000000100000" w:firstRow="0" w:lastRow="0" w:firstColumn="0" w:lastColumn="0" w:oddVBand="0" w:evenVBand="0" w:oddHBand="1" w:evenHBand="0" w:firstRowFirstColumn="0" w:firstRowLastColumn="0" w:lastRowFirstColumn="0" w:lastRowLastColumn="0"/>
             </w:pPr>
             <w:r>
-              <w:t xml:space="preserve">Message indicates that discount </w:t>
-            </w:r>
-            <w:proofErr w:type="gramStart"/>
-            <w:r>
-              <w:t>isn't</w:t>
-            </w:r>
-            <w:proofErr w:type="gramEnd"/>
-            <w:r>
-              <w:t xml:space="preserve"> allowed in store</w:t>
+              <w:t>Message indicates that discount isn't allowed in store</w:t>
             </w:r>
           </w:p>
         </w:tc>
@@ -24064,15 +22658,7 @@
               <w:t>Store owner and seller</w:t>
             </w:r>
             <w:r>
-              <w:t xml:space="preserve"> is logged to the system and provides an identification of an existing store that he </w:t>
-            </w:r>
-            <w:proofErr w:type="gramStart"/>
-            <w:r>
-              <w:t>owns</w:t>
-            </w:r>
-            <w:proofErr w:type="gramEnd"/>
-            <w:r>
-              <w:t xml:space="preserve"> and an id of a product exists in the store</w:t>
+              <w:t xml:space="preserve"> is logged to the system and provides an identification of an existing store that he owns and an id of a product exists in the store</w:t>
             </w:r>
           </w:p>
         </w:tc>
@@ -24119,15 +22705,7 @@
               <w:t>Store owner and seller</w:t>
             </w:r>
             <w:r>
-              <w:t xml:space="preserve"> is logged to the system and provides identification of a store that </w:t>
-            </w:r>
-            <w:proofErr w:type="gramStart"/>
-            <w:r>
-              <w:t>doesn't</w:t>
-            </w:r>
-            <w:proofErr w:type="gramEnd"/>
-            <w:r>
-              <w:t xml:space="preserve"> exist</w:t>
+              <w:t xml:space="preserve"> is logged to the system and provides identification of a store that doesn't exist</w:t>
             </w:r>
           </w:p>
           <w:p>
@@ -24177,15 +22755,7 @@
               <w:t>store</w:t>
             </w:r>
             <w:r>
-              <w:t xml:space="preserve"> </w:t>
-            </w:r>
-            <w:proofErr w:type="gramStart"/>
-            <w:r>
-              <w:t>doesn’t</w:t>
-            </w:r>
-            <w:proofErr w:type="gramEnd"/>
-            <w:r>
-              <w:t xml:space="preserve"> exist in his owned store repository</w:t>
+              <w:t xml:space="preserve"> doesn’t exist in his owned store repository</w:t>
             </w:r>
           </w:p>
         </w:tc>
@@ -24218,15 +22788,7 @@
               <w:t xml:space="preserve">Store owner and seller </w:t>
             </w:r>
             <w:r>
-              <w:t xml:space="preserve">is logged to the system and provides identification of a store that he </w:t>
-            </w:r>
-            <w:proofErr w:type="gramStart"/>
-            <w:r>
-              <w:t>doesn’t</w:t>
-            </w:r>
-            <w:proofErr w:type="gramEnd"/>
-            <w:r>
-              <w:t xml:space="preserve"> own</w:t>
+              <w:t>is logged to the system and provides identification of a store that he doesn’t own</w:t>
             </w:r>
           </w:p>
         </w:tc>
@@ -24267,15 +22829,7 @@
               <w:t>store</w:t>
             </w:r>
             <w:r>
-              <w:t xml:space="preserve"> </w:t>
-            </w:r>
-            <w:proofErr w:type="gramStart"/>
-            <w:r>
-              <w:t>doesn’t</w:t>
-            </w:r>
-            <w:proofErr w:type="gramEnd"/>
-            <w:r>
-              <w:t xml:space="preserve"> exist in his owned store repository</w:t>
+              <w:t xml:space="preserve"> doesn’t exist in his owned store repository</w:t>
             </w:r>
           </w:p>
           <w:p>
@@ -24312,15 +22866,7 @@
               <w:t xml:space="preserve">Store owner and seller </w:t>
             </w:r>
             <w:r>
-              <w:t xml:space="preserve">is logged to the system and provides identification of a store he owns and a product id that </w:t>
-            </w:r>
-            <w:proofErr w:type="gramStart"/>
-            <w:r>
-              <w:t>doesn’t</w:t>
-            </w:r>
-            <w:proofErr w:type="gramEnd"/>
-            <w:r>
-              <w:t xml:space="preserve"> exist in the store</w:t>
+              <w:t>is logged to the system and provides identification of a store he owns and a product id that doesn’t exist in the store</w:t>
             </w:r>
           </w:p>
           <w:p>
@@ -24357,23 +22903,7 @@
                 <w:b/>
                 <w:bCs/>
               </w:rPr>
-              <w:t xml:space="preserve">product </w:t>
-            </w:r>
-            <w:proofErr w:type="gramStart"/>
-            <w:r>
-              <w:rPr>
-                <w:b/>
-                <w:bCs/>
-              </w:rPr>
-              <w:t>doesn’t</w:t>
-            </w:r>
-            <w:proofErr w:type="gramEnd"/>
-            <w:r>
-              <w:rPr>
-                <w:b/>
-                <w:bCs/>
-              </w:rPr>
-              <w:t xml:space="preserve"> exist in the store</w:t>
+              <w:t>product doesn’t exist in the store</w:t>
             </w:r>
           </w:p>
           <w:p>
@@ -24433,15 +22963,7 @@
               <w:cnfStyle w:val="000000100000" w:firstRow="0" w:lastRow="0" w:firstColumn="0" w:lastColumn="0" w:oddVBand="0" w:evenVBand="0" w:oddHBand="1" w:evenHBand="0" w:firstRowFirstColumn="0" w:firstRowLastColumn="0" w:lastRowFirstColumn="0" w:lastRowLastColumn="0"/>
             </w:pPr>
             <w:r>
-              <w:t xml:space="preserve">Message indicates that managing stock is only allowed to </w:t>
-            </w:r>
-            <w:proofErr w:type="gramStart"/>
-            <w:r>
-              <w:t>logged</w:t>
-            </w:r>
-            <w:proofErr w:type="gramEnd"/>
-            <w:r>
-              <w:t xml:space="preserve"> in existing members</w:t>
+              <w:t>Message indicates that managing stock is only allowed to logged in existing members</w:t>
             </w:r>
           </w:p>
         </w:tc>
@@ -25032,15 +23554,7 @@
               <w:t>Store owner and seller</w:t>
             </w:r>
             <w:r>
-              <w:t xml:space="preserve"> is logged to the system and provides identification of a store that </w:t>
-            </w:r>
-            <w:proofErr w:type="gramStart"/>
-            <w:r>
-              <w:t>doesn't</w:t>
-            </w:r>
-            <w:proofErr w:type="gramEnd"/>
-            <w:r>
-              <w:t xml:space="preserve"> exist</w:t>
+              <w:t xml:space="preserve"> is logged to the system and provides identification of a store that doesn't exist</w:t>
             </w:r>
           </w:p>
           <w:p>
@@ -25091,15 +23605,7 @@
               <w:t>store</w:t>
             </w:r>
             <w:r>
-              <w:t xml:space="preserve"> </w:t>
-            </w:r>
-            <w:proofErr w:type="gramStart"/>
-            <w:r>
-              <w:t>doesn’t</w:t>
-            </w:r>
-            <w:proofErr w:type="gramEnd"/>
-            <w:r>
-              <w:t xml:space="preserve"> exist in his owned store repository</w:t>
+              <w:t xml:space="preserve"> doesn’t exist in his owned store repository</w:t>
             </w:r>
           </w:p>
           <w:p>
@@ -25136,15 +23642,7 @@
               <w:t xml:space="preserve">Store owner and seller </w:t>
             </w:r>
             <w:r>
-              <w:t xml:space="preserve">is logged to the system and provides identification of a store that he </w:t>
-            </w:r>
-            <w:proofErr w:type="gramStart"/>
-            <w:r>
-              <w:t>doesn’t</w:t>
-            </w:r>
-            <w:proofErr w:type="gramEnd"/>
-            <w:r>
-              <w:t xml:space="preserve"> own</w:t>
+              <w:t>is logged to the system and provides identification of a store that he doesn’t own</w:t>
             </w:r>
           </w:p>
           <w:p>
@@ -25196,15 +23694,7 @@
               <w:t>store</w:t>
             </w:r>
             <w:r>
-              <w:t xml:space="preserve"> </w:t>
-            </w:r>
-            <w:proofErr w:type="gramStart"/>
-            <w:r>
-              <w:t>doesn’t</w:t>
-            </w:r>
-            <w:proofErr w:type="gramEnd"/>
-            <w:r>
-              <w:t xml:space="preserve"> exist in his owned store repository</w:t>
+              <w:t xml:space="preserve"> doesn’t exist in his owned store repository</w:t>
             </w:r>
           </w:p>
           <w:p>
@@ -25337,15 +23827,7 @@
               <w:cnfStyle w:val="000000100000" w:firstRow="0" w:lastRow="0" w:firstColumn="0" w:lastColumn="0" w:oddVBand="0" w:evenVBand="0" w:oddHBand="1" w:evenHBand="0" w:firstRowFirstColumn="0" w:firstRowLastColumn="0" w:lastRowFirstColumn="0" w:lastRowLastColumn="0"/>
             </w:pPr>
             <w:r>
-              <w:t xml:space="preserve">Message indicates that managing stock is only allowed to </w:t>
-            </w:r>
-            <w:proofErr w:type="gramStart"/>
-            <w:r>
-              <w:t>logged</w:t>
-            </w:r>
-            <w:proofErr w:type="gramEnd"/>
-            <w:r>
-              <w:t xml:space="preserve"> in existing members </w:t>
+              <w:t xml:space="preserve">Message indicates that managing stock is only allowed to logged in existing members </w:t>
             </w:r>
           </w:p>
           <w:p>
@@ -25404,15 +23886,7 @@
               <w:cnfStyle w:val="000000000000" w:firstRow="0" w:lastRow="0" w:firstColumn="0" w:lastColumn="0" w:oddVBand="0" w:evenVBand="0" w:oddHBand="0" w:evenHBand="0" w:firstRowFirstColumn="0" w:firstRowLastColumn="0" w:lastRowFirstColumn="0" w:lastRowLastColumn="0"/>
             </w:pPr>
             <w:r>
-              <w:t xml:space="preserve">Message indicates that user </w:t>
-            </w:r>
-            <w:proofErr w:type="gramStart"/>
-            <w:r>
-              <w:t>can't</w:t>
-            </w:r>
-            <w:proofErr w:type="gramEnd"/>
-            <w:r>
-              <w:t xml:space="preserve"> be nominated twice to be store manager of the same store</w:t>
+              <w:t>Message indicates that user can't be nominated twice to be store manager of the same store</w:t>
             </w:r>
           </w:p>
           <w:p>
@@ -25449,15 +23923,7 @@
               <w:t xml:space="preserve">Store owner and seller </w:t>
             </w:r>
             <w:r>
-              <w:t xml:space="preserve">is logged to the system and provides identification of a store he owns and </w:t>
-            </w:r>
-            <w:proofErr w:type="gramStart"/>
-            <w:r>
-              <w:t>doesn't</w:t>
-            </w:r>
-            <w:proofErr w:type="gramEnd"/>
-            <w:r>
-              <w:t xml:space="preserve"> have permissions to nominate new manager</w:t>
+              <w:t>is logged to the system and provides identification of a store he owns and doesn't have permissions to nominate new manager</w:t>
             </w:r>
           </w:p>
         </w:tc>
@@ -25472,15 +23938,7 @@
               <w:cnfStyle w:val="000000100000" w:firstRow="0" w:lastRow="0" w:firstColumn="0" w:lastColumn="0" w:oddVBand="0" w:evenVBand="0" w:oddHBand="1" w:evenHBand="0" w:firstRowFirstColumn="0" w:firstRowLastColumn="0" w:lastRowFirstColumn="0" w:lastRowLastColumn="0"/>
             </w:pPr>
             <w:r>
-              <w:t xml:space="preserve">Message indicates that user </w:t>
-            </w:r>
-            <w:proofErr w:type="gramStart"/>
-            <w:r>
-              <w:t>can't</w:t>
-            </w:r>
-            <w:proofErr w:type="gramEnd"/>
-            <w:r>
-              <w:t xml:space="preserve"> nominate new manager to store because of permissions issues</w:t>
+              <w:t>Message indicates that user can't nominate new manager to store because of permissions issues</w:t>
             </w:r>
           </w:p>
         </w:tc>
@@ -25639,15 +24097,7 @@
         <w:t>Store Owner</w:t>
       </w:r>
       <w:r>
-        <w:t xml:space="preserve"> chooses sub-manger from an </w:t>
-      </w:r>
-      <w:proofErr w:type="gramStart"/>
-      <w:r>
-        <w:t>non empty</w:t>
-      </w:r>
-      <w:proofErr w:type="gramEnd"/>
-      <w:r>
-        <w:t xml:space="preserve"> sub mangers set for specific store.</w:t>
+        <w:t xml:space="preserve"> chooses sub-manger from an non empty sub mangers set for specific store.</w:t>
       </w:r>
     </w:p>
     <w:p>
@@ -25698,22 +24148,10 @@
           <w:b/>
           <w:bCs/>
         </w:rPr>
-        <w:t>3.</w:t>
-      </w:r>
-      <w:proofErr w:type="gramStart"/>
-      <w:r>
-        <w:rPr>
-          <w:b/>
-          <w:bCs/>
-        </w:rPr>
-        <w:t>1</w:t>
-      </w:r>
-      <w:r>
-        <w:t>.The</w:t>
-      </w:r>
-      <w:proofErr w:type="gramEnd"/>
-      <w:r>
-        <w:t xml:space="preserve"> sub manager gets the new permissions.</w:t>
+        <w:t>3.1</w:t>
+      </w:r>
+      <w:r>
+        <w:t>.The sub manager gets the new permissions.</w:t>
       </w:r>
     </w:p>
     <w:p>
@@ -25890,11 +24328,7 @@
               <w:bidi w:val="0"/>
             </w:pPr>
             <w:r>
-              <w:t xml:space="preserve">The user is owner of the store the sub mangers set is manages </w:t>
-            </w:r>
-            <w:proofErr w:type="gramStart"/>
-            <w:r>
-              <w:t xml:space="preserve">and </w:t>
+              <w:t xml:space="preserve">The user is owner of the store the sub mangers set is manages and </w:t>
             </w:r>
             <w:r>
               <w:rPr>
@@ -25904,11 +24338,7 @@
               <w:t xml:space="preserve"> </w:t>
             </w:r>
             <w:r>
-              <w:t>the</w:t>
-            </w:r>
-            <w:proofErr w:type="gramEnd"/>
-            <w:r>
-              <w:t xml:space="preserve"> sub mangers set is not empty the Store's owner selects sub manager and give him valid set of permissions, the sub manager does operation that required permission that doesn't belongs to the provided set of permissions</w:t>
+              <w:t>the sub mangers set is not empty the Store's owner selects sub manager and give him valid set of permissions, the sub manager does operation that required permission that doesn't belongs to the provided set of permissions</w:t>
             </w:r>
           </w:p>
           <w:p>
@@ -25928,15 +24358,7 @@
               <w:cnfStyle w:val="000000000000" w:firstRow="0" w:lastRow="0" w:firstColumn="0" w:lastColumn="0" w:oddVBand="0" w:evenVBand="0" w:oddHBand="0" w:evenHBand="0" w:firstRowFirstColumn="0" w:firstRowLastColumn="0" w:lastRowFirstColumn="0" w:lastRowLastColumn="0"/>
             </w:pPr>
             <w:r>
-              <w:t xml:space="preserve">Message indicates the sub manger </w:t>
-            </w:r>
-            <w:proofErr w:type="gramStart"/>
-            <w:r>
-              <w:t>doesn’t</w:t>
-            </w:r>
-            <w:proofErr w:type="gramEnd"/>
-            <w:r>
-              <w:t xml:space="preserve"> have the permissions shown to the sub manager. </w:t>
+              <w:t xml:space="preserve">Message indicates the sub manger doesn’t have the permissions shown to the sub manager. </w:t>
             </w:r>
           </w:p>
           <w:p>
@@ -26255,15 +24677,7 @@
               <w:bidi w:val="0"/>
             </w:pPr>
             <w:r>
-              <w:t xml:space="preserve">The user owns the </w:t>
-            </w:r>
-            <w:proofErr w:type="gramStart"/>
-            <w:r>
-              <w:t>store  and</w:t>
-            </w:r>
-            <w:proofErr w:type="gramEnd"/>
-            <w:r>
-              <w:t xml:space="preserve"> the Store's Owner removes sub manager's permission for specific store, the sub manager tries to do operation that requires management permission for the specific store</w:t>
+              <w:t>The user owns the store  and the Store's Owner removes sub manager's permission for specific store, the sub manager tries to do operation that requires management permission for the specific store</w:t>
             </w:r>
           </w:p>
         </w:tc>
@@ -26353,15 +24767,7 @@
             </w:pPr>
             <w:r>
               <w:lastRenderedPageBreak/>
-              <w:t xml:space="preserve">The user owns the store and the Store's Owner removes sub manager's permission for specific store, the sub manager tries to do operation that </w:t>
-            </w:r>
-            <w:proofErr w:type="gramStart"/>
-            <w:r>
-              <w:t>not requires</w:t>
-            </w:r>
-            <w:proofErr w:type="gramEnd"/>
-            <w:r>
-              <w:t xml:space="preserve"> management permission for the specific store</w:t>
+              <w:t>The user owns the store and the Store's Owner removes sub manager's permission for specific store, the sub manager tries to do operation that not requires management permission for the specific store</w:t>
             </w:r>
           </w:p>
           <w:p>
@@ -26563,15 +24969,7 @@
         <w:bidi w:val="0"/>
       </w:pPr>
       <w:r>
-        <w:t xml:space="preserve">If </w:t>
-      </w:r>
-      <w:proofErr w:type="gramStart"/>
-      <w:r>
-        <w:t>The</w:t>
-      </w:r>
-      <w:proofErr w:type="gramEnd"/>
-      <w:r>
-        <w:t xml:space="preserve"> User has ownership permissions for the specific store: </w:t>
+        <w:t xml:space="preserve">If The User has ownership permissions for the specific store: </w:t>
       </w:r>
     </w:p>
     <w:p>
@@ -26581,15 +24979,7 @@
         <w:ind w:left="2160"/>
       </w:pPr>
       <w:r>
-        <w:t xml:space="preserve">2.1 The user </w:t>
-      </w:r>
-      <w:proofErr w:type="gramStart"/>
-      <w:r>
-        <w:t>get</w:t>
-      </w:r>
-      <w:proofErr w:type="gramEnd"/>
-      <w:r>
-        <w:t xml:space="preserve"> the requested information</w:t>
+        <w:t>2.1 The user get the requested information</w:t>
       </w:r>
     </w:p>
     <w:p>
@@ -26621,15 +25011,7 @@
         <w:tab/>
       </w:r>
       <w:r>
-        <w:t xml:space="preserve">2.1: The user </w:t>
-      </w:r>
-      <w:proofErr w:type="gramStart"/>
-      <w:r>
-        <w:t>get</w:t>
-      </w:r>
-      <w:proofErr w:type="gramEnd"/>
-      <w:r>
-        <w:t xml:space="preserve"> a message for inappropriate permissions.</w:t>
+        <w:t>2.1: The user get a message for inappropriate permissions.</w:t>
       </w:r>
     </w:p>
     <w:tbl>
@@ -26705,15 +25087,7 @@
               <w:bidi w:val="0"/>
             </w:pPr>
             <w:r>
-              <w:t xml:space="preserve">The user owns the </w:t>
-            </w:r>
-            <w:proofErr w:type="gramStart"/>
-            <w:r>
-              <w:t>store  and</w:t>
-            </w:r>
-            <w:proofErr w:type="gramEnd"/>
-            <w:r>
-              <w:t xml:space="preserve"> the Store's Owner  management permission for the specific store, the owner changes price of a product that belongs to the purchase history</w:t>
+              <w:t>The user owns the store  and the Store's Owner  management permission for the specific store, the owner changes price of a product that belongs to the purchase history</w:t>
             </w:r>
           </w:p>
           <w:p>
@@ -26762,15 +25136,7 @@
               <w:bidi w:val="0"/>
             </w:pPr>
             <w:r>
-              <w:t xml:space="preserve">The user doesn't owns the </w:t>
-            </w:r>
-            <w:proofErr w:type="gramStart"/>
-            <w:r>
-              <w:t>store  and</w:t>
-            </w:r>
-            <w:proofErr w:type="gramEnd"/>
-            <w:r>
-              <w:t xml:space="preserve"> the Store's Owner  management permission for the specific store, the user changes price of a product that belongs to the purchase history</w:t>
+              <w:t>The user doesn't owns the store  and the Store's Owner  management permission for the specific store, the user changes price of a product that belongs to the purchase history</w:t>
             </w:r>
           </w:p>
           <w:p>
@@ -26790,15 +25156,7 @@
               <w:cnfStyle w:val="000000000000" w:firstRow="0" w:lastRow="0" w:firstColumn="0" w:lastColumn="0" w:oddVBand="0" w:evenVBand="0" w:oddHBand="0" w:evenHBand="0" w:firstRowFirstColumn="0" w:firstRowLastColumn="0" w:lastRowFirstColumn="0" w:lastRowLastColumn="0"/>
             </w:pPr>
             <w:r>
-              <w:t xml:space="preserve">Message indicates that user is not </w:t>
-            </w:r>
-            <w:proofErr w:type="gramStart"/>
-            <w:r>
-              <w:t>owner  of</w:t>
-            </w:r>
-            <w:proofErr w:type="gramEnd"/>
-            <w:r>
-              <w:t xml:space="preserve"> the specific store will be shown the Store's Owner</w:t>
+              <w:t>Message indicates that user is not owner  of the specific store will be shown the Store's Owner</w:t>
             </w:r>
           </w:p>
         </w:tc>
@@ -26817,15 +25175,7 @@
               <w:bidi w:val="0"/>
             </w:pPr>
             <w:r>
-              <w:t xml:space="preserve">The user owns the </w:t>
-            </w:r>
-            <w:proofErr w:type="gramStart"/>
-            <w:r>
-              <w:t>store  and</w:t>
-            </w:r>
-            <w:proofErr w:type="gramEnd"/>
-            <w:r>
-              <w:t xml:space="preserve"> the Store's Owner  management permission for the specific store, the owner changes details of a product that belongs to the purchase history</w:t>
+              <w:t>The user owns the store  and the Store's Owner  management permission for the specific store, the owner changes details of a product that belongs to the purchase history</w:t>
             </w:r>
           </w:p>
           <w:p>
@@ -27039,15 +25389,7 @@
         <w:ind w:left="2160"/>
       </w:pPr>
       <w:r>
-        <w:t xml:space="preserve">2.1 The user </w:t>
-      </w:r>
-      <w:proofErr w:type="gramStart"/>
-      <w:r>
-        <w:t>get</w:t>
-      </w:r>
-      <w:proofErr w:type="gramEnd"/>
-      <w:r>
-        <w:t xml:space="preserve"> the requested information</w:t>
+        <w:t>2.1 The user get the requested information</w:t>
       </w:r>
     </w:p>
     <w:p>
@@ -27080,15 +25422,7 @@
         <w:tab/>
       </w:r>
       <w:r>
-        <w:t xml:space="preserve">2.1: The user </w:t>
-      </w:r>
-      <w:proofErr w:type="gramStart"/>
-      <w:r>
-        <w:t>get</w:t>
-      </w:r>
-      <w:proofErr w:type="gramEnd"/>
-      <w:r>
-        <w:t xml:space="preserve"> a message for inappropriate permissions.</w:t>
+        <w:t>2.1: The user get a message for inappropriate permissions.</w:t>
       </w:r>
     </w:p>
     <w:tbl>
@@ -27264,15 +25598,7 @@
               <w:bidi w:val="0"/>
             </w:pPr>
             <w:r>
-              <w:t xml:space="preserve">The user is manager of the ecommerce system the provided user identifier doesn't belongs to the system </w:t>
-            </w:r>
-            <w:proofErr w:type="gramStart"/>
-            <w:r>
-              <w:t>and  the</w:t>
-            </w:r>
-            <w:proofErr w:type="gramEnd"/>
-            <w:r>
-              <w:t xml:space="preserve"> user requests to print the history of provided user identifier for specific range of dates</w:t>
+              <w:t>The user is manager of the ecommerce system the provided user identifier doesn't belongs to the system and  the user requests to print the history of provided user identifier for specific range of dates</w:t>
             </w:r>
           </w:p>
           <w:p>
@@ -27330,7 +25656,7 @@
 </file>
 
 <file path=word/comments.xml><?xml version="1.0" encoding="utf-8"?>
-<w:comments xmlns:wpc="http://schemas.microsoft.com/office/word/2010/wordprocessingCanvas" xmlns:cx="http://schemas.microsoft.com/office/drawing/2014/chartex" xmlns:cx1="http://schemas.microsoft.com/office/drawing/2015/9/8/chartex" xmlns:cx2="http://schemas.microsoft.com/office/drawing/2015/10/21/chartex" xmlns:cx3="http://schemas.microsoft.com/office/drawing/2016/5/9/chartex" xmlns:cx4="http://schemas.microsoft.com/office/drawing/2016/5/10/chartex" xmlns:cx5="http://schemas.microsoft.com/office/drawing/2016/5/11/chartex" xmlns:cx6="http://schemas.microsoft.com/office/drawing/2016/5/12/chartex" xmlns:cx7="http://schemas.microsoft.com/office/drawing/2016/5/13/chartex" xmlns:cx8="http://schemas.microsoft.com/office/drawing/2016/5/14/chartex" xmlns:mc="http://schemas.openxmlformats.org/markup-compatibility/2006" xmlns:aink="http://schemas.microsoft.com/office/drawing/2016/ink" xmlns:am3d="http://schemas.microsoft.com/office/drawing/2017/model3d" xmlns:o="urn:schemas-microsoft-com:office:office" xmlns:r="http://schemas.openxmlformats.org/officeDocument/2006/relationships" xmlns:m="http://schemas.openxmlformats.org/officeDocument/2006/math" xmlns:v="urn:schemas-microsoft-com:vml" xmlns:wp14="http://schemas.microsoft.com/office/word/2010/wordprocessingDrawing" xmlns:wp="http://schemas.openxmlformats.org/drawingml/2006/wordprocessingDrawing" xmlns:w10="urn:schemas-microsoft-com:office:word" xmlns:w="http://schemas.openxmlformats.org/wordprocessingml/2006/main" xmlns:w14="http://schemas.microsoft.com/office/word/2010/wordml" xmlns:w15="http://schemas.microsoft.com/office/word/2012/wordml" xmlns:w16cex="http://schemas.microsoft.com/office/word/2018/wordml/cex" xmlns:w16cid="http://schemas.microsoft.com/office/word/2016/wordml/cid" xmlns:w16="http://schemas.microsoft.com/office/word/2018/wordml" xmlns:w16se="http://schemas.microsoft.com/office/word/2015/wordml/symex" xmlns:wpg="http://schemas.microsoft.com/office/word/2010/wordprocessingGroup" xmlns:wpi="http://schemas.microsoft.com/office/word/2010/wordprocessingInk" xmlns:wne="http://schemas.microsoft.com/office/word/2006/wordml" xmlns:wps="http://schemas.microsoft.com/office/word/2010/wordprocessingShape" mc:Ignorable="w14 w15 w16se w16cid w16 w16cex wp14">
+<w:comments xmlns:wpc="http://schemas.microsoft.com/office/word/2010/wordprocessingCanvas" xmlns:cx="http://schemas.microsoft.com/office/drawing/2014/chartex" xmlns:cx1="http://schemas.microsoft.com/office/drawing/2015/9/8/chartex" xmlns:cx2="http://schemas.microsoft.com/office/drawing/2015/10/21/chartex" xmlns:cx3="http://schemas.microsoft.com/office/drawing/2016/5/9/chartex" xmlns:cx4="http://schemas.microsoft.com/office/drawing/2016/5/10/chartex" xmlns:cx5="http://schemas.microsoft.com/office/drawing/2016/5/11/chartex" xmlns:cx6="http://schemas.microsoft.com/office/drawing/2016/5/12/chartex" xmlns:cx7="http://schemas.microsoft.com/office/drawing/2016/5/13/chartex" xmlns:cx8="http://schemas.microsoft.com/office/drawing/2016/5/14/chartex" xmlns:mc="http://schemas.openxmlformats.org/markup-compatibility/2006" xmlns:aink="http://schemas.microsoft.com/office/drawing/2016/ink" xmlns:am3d="http://schemas.microsoft.com/office/drawing/2017/model3d" xmlns:o="urn:schemas-microsoft-com:office:office" xmlns:r="http://schemas.openxmlformats.org/officeDocument/2006/relationships" xmlns:m="http://schemas.openxmlformats.org/officeDocument/2006/math" xmlns:v="urn:schemas-microsoft-com:vml" xmlns:wp14="http://schemas.microsoft.com/office/word/2010/wordprocessingDrawing" xmlns:wp="http://schemas.openxmlformats.org/drawingml/2006/wordprocessingDrawing" xmlns:w10="urn:schemas-microsoft-com:office:word" xmlns:w="http://schemas.openxmlformats.org/wordprocessingml/2006/main" xmlns:w14="http://schemas.microsoft.com/office/word/2010/wordml" xmlns:w15="http://schemas.microsoft.com/office/word/2012/wordml" xmlns:w16cex="http://schemas.microsoft.com/office/word/2018/wordml/cex" xmlns:w16cid="http://schemas.microsoft.com/office/word/2016/wordml/cid" xmlns:w16="http://schemas.microsoft.com/office/word/2018/wordml" xmlns:w16sdtdh="http://schemas.microsoft.com/office/word/2020/wordml/sdtdatahash" xmlns:w16se="http://schemas.microsoft.com/office/word/2015/wordml/symex" xmlns:wpg="http://schemas.microsoft.com/office/word/2010/wordprocessingGroup" xmlns:wpi="http://schemas.microsoft.com/office/word/2010/wordprocessingInk" xmlns:wne="http://schemas.microsoft.com/office/word/2006/wordml" xmlns:wps="http://schemas.microsoft.com/office/word/2010/wordprocessingShape" mc:Ignorable="w14 w15 w16se w16cid w16 w16cex w16sdtdh wp14">
   <w:comment w:id="5" w:author="דור כרמי" w:date="2021-03-18T19:35:00Z" w:initials="דכ">
     <w:p>
       <w:pPr>
@@ -29117,7 +27443,7 @@
 </file>
 
 <file path=word/commentsExtended.xml><?xml version="1.0" encoding="utf-8"?>
-<w15:commentsEx xmlns:wpc="http://schemas.microsoft.com/office/word/2010/wordprocessingCanvas" xmlns:cx="http://schemas.microsoft.com/office/drawing/2014/chartex" xmlns:cx1="http://schemas.microsoft.com/office/drawing/2015/9/8/chartex" xmlns:cx2="http://schemas.microsoft.com/office/drawing/2015/10/21/chartex" xmlns:cx3="http://schemas.microsoft.com/office/drawing/2016/5/9/chartex" xmlns:cx4="http://schemas.microsoft.com/office/drawing/2016/5/10/chartex" xmlns:cx5="http://schemas.microsoft.com/office/drawing/2016/5/11/chartex" xmlns:cx6="http://schemas.microsoft.com/office/drawing/2016/5/12/chartex" xmlns:cx7="http://schemas.microsoft.com/office/drawing/2016/5/13/chartex" xmlns:cx8="http://schemas.microsoft.com/office/drawing/2016/5/14/chartex" xmlns:mc="http://schemas.openxmlformats.org/markup-compatibility/2006" xmlns:aink="http://schemas.microsoft.com/office/drawing/2016/ink" xmlns:am3d="http://schemas.microsoft.com/office/drawing/2017/model3d" xmlns:o="urn:schemas-microsoft-com:office:office" xmlns:r="http://schemas.openxmlformats.org/officeDocument/2006/relationships" xmlns:m="http://schemas.openxmlformats.org/officeDocument/2006/math" xmlns:v="urn:schemas-microsoft-com:vml" xmlns:wp14="http://schemas.microsoft.com/office/word/2010/wordprocessingDrawing" xmlns:wp="http://schemas.openxmlformats.org/drawingml/2006/wordprocessingDrawing" xmlns:w10="urn:schemas-microsoft-com:office:word" xmlns:w="http://schemas.openxmlformats.org/wordprocessingml/2006/main" xmlns:w14="http://schemas.microsoft.com/office/word/2010/wordml" xmlns:w15="http://schemas.microsoft.com/office/word/2012/wordml" xmlns:w16cex="http://schemas.microsoft.com/office/word/2018/wordml/cex" xmlns:w16cid="http://schemas.microsoft.com/office/word/2016/wordml/cid" xmlns:w16="http://schemas.microsoft.com/office/word/2018/wordml" xmlns:w16se="http://schemas.microsoft.com/office/word/2015/wordml/symex" xmlns:wpg="http://schemas.microsoft.com/office/word/2010/wordprocessingGroup" xmlns:wpi="http://schemas.microsoft.com/office/word/2010/wordprocessingInk" xmlns:wne="http://schemas.microsoft.com/office/word/2006/wordml" xmlns:wps="http://schemas.microsoft.com/office/word/2010/wordprocessingShape" mc:Ignorable="w14 w15 w16se w16cid w16 w16cex wp14">
+<w15:commentsEx xmlns:wpc="http://schemas.microsoft.com/office/word/2010/wordprocessingCanvas" xmlns:cx="http://schemas.microsoft.com/office/drawing/2014/chartex" xmlns:cx1="http://schemas.microsoft.com/office/drawing/2015/9/8/chartex" xmlns:cx2="http://schemas.microsoft.com/office/drawing/2015/10/21/chartex" xmlns:cx3="http://schemas.microsoft.com/office/drawing/2016/5/9/chartex" xmlns:cx4="http://schemas.microsoft.com/office/drawing/2016/5/10/chartex" xmlns:cx5="http://schemas.microsoft.com/office/drawing/2016/5/11/chartex" xmlns:cx6="http://schemas.microsoft.com/office/drawing/2016/5/12/chartex" xmlns:cx7="http://schemas.microsoft.com/office/drawing/2016/5/13/chartex" xmlns:cx8="http://schemas.microsoft.com/office/drawing/2016/5/14/chartex" xmlns:mc="http://schemas.openxmlformats.org/markup-compatibility/2006" xmlns:aink="http://schemas.microsoft.com/office/drawing/2016/ink" xmlns:am3d="http://schemas.microsoft.com/office/drawing/2017/model3d" xmlns:o="urn:schemas-microsoft-com:office:office" xmlns:r="http://schemas.openxmlformats.org/officeDocument/2006/relationships" xmlns:m="http://schemas.openxmlformats.org/officeDocument/2006/math" xmlns:v="urn:schemas-microsoft-com:vml" xmlns:wp14="http://schemas.microsoft.com/office/word/2010/wordprocessingDrawing" xmlns:wp="http://schemas.openxmlformats.org/drawingml/2006/wordprocessingDrawing" xmlns:w10="urn:schemas-microsoft-com:office:word" xmlns:w="http://schemas.openxmlformats.org/wordprocessingml/2006/main" xmlns:w14="http://schemas.microsoft.com/office/word/2010/wordml" xmlns:w15="http://schemas.microsoft.com/office/word/2012/wordml" xmlns:w16cex="http://schemas.microsoft.com/office/word/2018/wordml/cex" xmlns:w16cid="http://schemas.microsoft.com/office/word/2016/wordml/cid" xmlns:w16="http://schemas.microsoft.com/office/word/2018/wordml" xmlns:w16sdtdh="http://schemas.microsoft.com/office/word/2020/wordml/sdtdatahash" xmlns:w16se="http://schemas.microsoft.com/office/word/2015/wordml/symex" xmlns:wpg="http://schemas.microsoft.com/office/word/2010/wordprocessingGroup" xmlns:wpi="http://schemas.microsoft.com/office/word/2010/wordprocessingInk" xmlns:wne="http://schemas.microsoft.com/office/word/2006/wordml" xmlns:wps="http://schemas.microsoft.com/office/word/2010/wordprocessingShape" mc:Ignorable="w14 w15 w16se w16cid w16 w16cex w16sdtdh wp14">
   <w15:commentEx w15:paraId="2255073B" w15:done="0"/>
   <w15:commentEx w15:paraId="3E9D3022" w15:done="0"/>
   <w15:commentEx w15:paraId="4F2FBFE1" w15:done="0"/>
@@ -29138,7 +27464,7 @@
 </file>
 
 <file path=word/commentsExtensible.xml><?xml version="1.0" encoding="utf-8"?>
-<w16cex:commentsExtensible xmlns:wpc="http://schemas.microsoft.com/office/word/2010/wordprocessingCanvas" xmlns:cx="http://schemas.microsoft.com/office/drawing/2014/chartex" xmlns:cx1="http://schemas.microsoft.com/office/drawing/2015/9/8/chartex" xmlns:cx2="http://schemas.microsoft.com/office/drawing/2015/10/21/chartex" xmlns:cx3="http://schemas.microsoft.com/office/drawing/2016/5/9/chartex" xmlns:cx4="http://schemas.microsoft.com/office/drawing/2016/5/10/chartex" xmlns:cx5="http://schemas.microsoft.com/office/drawing/2016/5/11/chartex" xmlns:cx6="http://schemas.microsoft.com/office/drawing/2016/5/12/chartex" xmlns:cx7="http://schemas.microsoft.com/office/drawing/2016/5/13/chartex" xmlns:cx8="http://schemas.microsoft.com/office/drawing/2016/5/14/chartex" xmlns:mc="http://schemas.openxmlformats.org/markup-compatibility/2006" xmlns:aink="http://schemas.microsoft.com/office/drawing/2016/ink" xmlns:am3d="http://schemas.microsoft.com/office/drawing/2017/model3d" xmlns:o="urn:schemas-microsoft-com:office:office" xmlns:r="http://schemas.openxmlformats.org/officeDocument/2006/relationships" xmlns:m="http://schemas.openxmlformats.org/officeDocument/2006/math" xmlns:v="urn:schemas-microsoft-com:vml" xmlns:wp14="http://schemas.microsoft.com/office/word/2010/wordprocessingDrawing" xmlns:wp="http://schemas.openxmlformats.org/drawingml/2006/wordprocessingDrawing" xmlns:w10="urn:schemas-microsoft-com:office:word" xmlns:w="http://schemas.openxmlformats.org/wordprocessingml/2006/main" xmlns:w14="http://schemas.microsoft.com/office/word/2010/wordml" xmlns:w15="http://schemas.microsoft.com/office/word/2012/wordml" xmlns:w16cex="http://schemas.microsoft.com/office/word/2018/wordml/cex" xmlns:w16cid="http://schemas.microsoft.com/office/word/2016/wordml/cid" xmlns:w16="http://schemas.microsoft.com/office/word/2018/wordml" xmlns:w16se="http://schemas.microsoft.com/office/word/2015/wordml/symex" xmlns:wpg="http://schemas.microsoft.com/office/word/2010/wordprocessingGroup" xmlns:wpi="http://schemas.microsoft.com/office/word/2010/wordprocessingInk" xmlns:wne="http://schemas.microsoft.com/office/word/2006/wordml" xmlns:wps="http://schemas.microsoft.com/office/word/2010/wordprocessingShape" mc:Ignorable="w14 w15 w16se w16cid w16 w16cex wp14">
+<w16cex:commentsExtensible xmlns:wpc="http://schemas.microsoft.com/office/word/2010/wordprocessingCanvas" xmlns:cx="http://schemas.microsoft.com/office/drawing/2014/chartex" xmlns:cx1="http://schemas.microsoft.com/office/drawing/2015/9/8/chartex" xmlns:cx2="http://schemas.microsoft.com/office/drawing/2015/10/21/chartex" xmlns:cx3="http://schemas.microsoft.com/office/drawing/2016/5/9/chartex" xmlns:cx4="http://schemas.microsoft.com/office/drawing/2016/5/10/chartex" xmlns:cx5="http://schemas.microsoft.com/office/drawing/2016/5/11/chartex" xmlns:cx6="http://schemas.microsoft.com/office/drawing/2016/5/12/chartex" xmlns:cx7="http://schemas.microsoft.com/office/drawing/2016/5/13/chartex" xmlns:cx8="http://schemas.microsoft.com/office/drawing/2016/5/14/chartex" xmlns:mc="http://schemas.openxmlformats.org/markup-compatibility/2006" xmlns:aink="http://schemas.microsoft.com/office/drawing/2016/ink" xmlns:am3d="http://schemas.microsoft.com/office/drawing/2017/model3d" xmlns:o="urn:schemas-microsoft-com:office:office" xmlns:r="http://schemas.openxmlformats.org/officeDocument/2006/relationships" xmlns:m="http://schemas.openxmlformats.org/officeDocument/2006/math" xmlns:v="urn:schemas-microsoft-com:vml" xmlns:wp14="http://schemas.microsoft.com/office/word/2010/wordprocessingDrawing" xmlns:wp="http://schemas.openxmlformats.org/drawingml/2006/wordprocessingDrawing" xmlns:w10="urn:schemas-microsoft-com:office:word" xmlns:w="http://schemas.openxmlformats.org/wordprocessingml/2006/main" xmlns:w14="http://schemas.microsoft.com/office/word/2010/wordml" xmlns:w15="http://schemas.microsoft.com/office/word/2012/wordml" xmlns:w16cex="http://schemas.microsoft.com/office/word/2018/wordml/cex" xmlns:w16cid="http://schemas.microsoft.com/office/word/2016/wordml/cid" xmlns:w16="http://schemas.microsoft.com/office/word/2018/wordml" xmlns:w16sdtdh="http://schemas.microsoft.com/office/word/2020/wordml/sdtdatahash" xmlns:w16se="http://schemas.microsoft.com/office/word/2015/wordml/symex" xmlns:wpg="http://schemas.microsoft.com/office/word/2010/wordprocessingGroup" xmlns:wpi="http://schemas.microsoft.com/office/word/2010/wordprocessingInk" xmlns:wne="http://schemas.microsoft.com/office/word/2006/wordml" xmlns:wps="http://schemas.microsoft.com/office/word/2010/wordprocessingShape" mc:Ignorable="w14 w15 w16se w16cid w16 w16cex w16sdtdh wp14">
   <w16cex:commentExtensible w16cex:durableId="23FE2A0A" w16cex:dateUtc="2021-03-18T17:35:00Z"/>
   <w16cex:commentExtensible w16cex:durableId="23FE2A95" w16cex:dateUtc="2021-03-18T17:35:00Z"/>
   <w16cex:commentExtensible w16cex:durableId="23FE2C71" w16cex:dateUtc="2021-03-18T17:35:00Z"/>
@@ -29159,7 +27485,7 @@
 </file>
 
 <file path=word/commentsIds.xml><?xml version="1.0" encoding="utf-8"?>
-<w16cid:commentsIds xmlns:wpc="http://schemas.microsoft.com/office/word/2010/wordprocessingCanvas" xmlns:cx="http://schemas.microsoft.com/office/drawing/2014/chartex" xmlns:cx1="http://schemas.microsoft.com/office/drawing/2015/9/8/chartex" xmlns:cx2="http://schemas.microsoft.com/office/drawing/2015/10/21/chartex" xmlns:cx3="http://schemas.microsoft.com/office/drawing/2016/5/9/chartex" xmlns:cx4="http://schemas.microsoft.com/office/drawing/2016/5/10/chartex" xmlns:cx5="http://schemas.microsoft.com/office/drawing/2016/5/11/chartex" xmlns:cx6="http://schemas.microsoft.com/office/drawing/2016/5/12/chartex" xmlns:cx7="http://schemas.microsoft.com/office/drawing/2016/5/13/chartex" xmlns:cx8="http://schemas.microsoft.com/office/drawing/2016/5/14/chartex" xmlns:mc="http://schemas.openxmlformats.org/markup-compatibility/2006" xmlns:aink="http://schemas.microsoft.com/office/drawing/2016/ink" xmlns:am3d="http://schemas.microsoft.com/office/drawing/2017/model3d" xmlns:o="urn:schemas-microsoft-com:office:office" xmlns:r="http://schemas.openxmlformats.org/officeDocument/2006/relationships" xmlns:m="http://schemas.openxmlformats.org/officeDocument/2006/math" xmlns:v="urn:schemas-microsoft-com:vml" xmlns:wp14="http://schemas.microsoft.com/office/word/2010/wordprocessingDrawing" xmlns:wp="http://schemas.openxmlformats.org/drawingml/2006/wordprocessingDrawing" xmlns:w10="urn:schemas-microsoft-com:office:word" xmlns:w="http://schemas.openxmlformats.org/wordprocessingml/2006/main" xmlns:w14="http://schemas.microsoft.com/office/word/2010/wordml" xmlns:w15="http://schemas.microsoft.com/office/word/2012/wordml" xmlns:w16cex="http://schemas.microsoft.com/office/word/2018/wordml/cex" xmlns:w16cid="http://schemas.microsoft.com/office/word/2016/wordml/cid" xmlns:w16="http://schemas.microsoft.com/office/word/2018/wordml" xmlns:w16se="http://schemas.microsoft.com/office/word/2015/wordml/symex" xmlns:wpg="http://schemas.microsoft.com/office/word/2010/wordprocessingGroup" xmlns:wpi="http://schemas.microsoft.com/office/word/2010/wordprocessingInk" xmlns:wne="http://schemas.microsoft.com/office/word/2006/wordml" xmlns:wps="http://schemas.microsoft.com/office/word/2010/wordprocessingShape" mc:Ignorable="w14 w15 w16se w16cid w16 w16cex wp14">
+<w16cid:commentsIds xmlns:wpc="http://schemas.microsoft.com/office/word/2010/wordprocessingCanvas" xmlns:cx="http://schemas.microsoft.com/office/drawing/2014/chartex" xmlns:cx1="http://schemas.microsoft.com/office/drawing/2015/9/8/chartex" xmlns:cx2="http://schemas.microsoft.com/office/drawing/2015/10/21/chartex" xmlns:cx3="http://schemas.microsoft.com/office/drawing/2016/5/9/chartex" xmlns:cx4="http://schemas.microsoft.com/office/drawing/2016/5/10/chartex" xmlns:cx5="http://schemas.microsoft.com/office/drawing/2016/5/11/chartex" xmlns:cx6="http://schemas.microsoft.com/office/drawing/2016/5/12/chartex" xmlns:cx7="http://schemas.microsoft.com/office/drawing/2016/5/13/chartex" xmlns:cx8="http://schemas.microsoft.com/office/drawing/2016/5/14/chartex" xmlns:mc="http://schemas.openxmlformats.org/markup-compatibility/2006" xmlns:aink="http://schemas.microsoft.com/office/drawing/2016/ink" xmlns:am3d="http://schemas.microsoft.com/office/drawing/2017/model3d" xmlns:o="urn:schemas-microsoft-com:office:office" xmlns:r="http://schemas.openxmlformats.org/officeDocument/2006/relationships" xmlns:m="http://schemas.openxmlformats.org/officeDocument/2006/math" xmlns:v="urn:schemas-microsoft-com:vml" xmlns:wp14="http://schemas.microsoft.com/office/word/2010/wordprocessingDrawing" xmlns:wp="http://schemas.openxmlformats.org/drawingml/2006/wordprocessingDrawing" xmlns:w10="urn:schemas-microsoft-com:office:word" xmlns:w="http://schemas.openxmlformats.org/wordprocessingml/2006/main" xmlns:w14="http://schemas.microsoft.com/office/word/2010/wordml" xmlns:w15="http://schemas.microsoft.com/office/word/2012/wordml" xmlns:w16cex="http://schemas.microsoft.com/office/word/2018/wordml/cex" xmlns:w16cid="http://schemas.microsoft.com/office/word/2016/wordml/cid" xmlns:w16="http://schemas.microsoft.com/office/word/2018/wordml" xmlns:w16sdtdh="http://schemas.microsoft.com/office/word/2020/wordml/sdtdatahash" xmlns:w16se="http://schemas.microsoft.com/office/word/2015/wordml/symex" xmlns:wpg="http://schemas.microsoft.com/office/word/2010/wordprocessingGroup" xmlns:wpi="http://schemas.microsoft.com/office/word/2010/wordprocessingInk" xmlns:wne="http://schemas.microsoft.com/office/word/2006/wordml" xmlns:wps="http://schemas.microsoft.com/office/word/2010/wordprocessingShape" mc:Ignorable="w14 w15 w16se w16cid w16 w16cex w16sdtdh wp14">
   <w16cid:commentId w16cid:paraId="2255073B" w16cid:durableId="23FE2A0A"/>
   <w16cid:commentId w16cid:paraId="3E9D3022" w16cid:durableId="23FE2A95"/>
   <w16cid:commentId w16cid:paraId="4F2FBFE1" w16cid:durableId="23FE2C71"/>
@@ -29180,7 +27506,7 @@
 </file>
 
 <file path=word/endnotes.xml><?xml version="1.0" encoding="utf-8"?>
-<w:endnotes xmlns:wpc="http://schemas.microsoft.com/office/word/2010/wordprocessingCanvas" xmlns:cx="http://schemas.microsoft.com/office/drawing/2014/chartex" xmlns:cx1="http://schemas.microsoft.com/office/drawing/2015/9/8/chartex" xmlns:cx2="http://schemas.microsoft.com/office/drawing/2015/10/21/chartex" xmlns:cx3="http://schemas.microsoft.com/office/drawing/2016/5/9/chartex" xmlns:cx4="http://schemas.microsoft.com/office/drawing/2016/5/10/chartex" xmlns:cx5="http://schemas.microsoft.com/office/drawing/2016/5/11/chartex" xmlns:cx6="http://schemas.microsoft.com/office/drawing/2016/5/12/chartex" xmlns:cx7="http://schemas.microsoft.com/office/drawing/2016/5/13/chartex" xmlns:cx8="http://schemas.microsoft.com/office/drawing/2016/5/14/chartex" xmlns:mc="http://schemas.openxmlformats.org/markup-compatibility/2006" xmlns:aink="http://schemas.microsoft.com/office/drawing/2016/ink" xmlns:am3d="http://schemas.microsoft.com/office/drawing/2017/model3d" xmlns:o="urn:schemas-microsoft-com:office:office" xmlns:r="http://schemas.openxmlformats.org/officeDocument/2006/relationships" xmlns:m="http://schemas.openxmlformats.org/officeDocument/2006/math" xmlns:v="urn:schemas-microsoft-com:vml" xmlns:wp14="http://schemas.microsoft.com/office/word/2010/wordprocessingDrawing" xmlns:wp="http://schemas.openxmlformats.org/drawingml/2006/wordprocessingDrawing" xmlns:w10="urn:schemas-microsoft-com:office:word" xmlns:w="http://schemas.openxmlformats.org/wordprocessingml/2006/main" xmlns:w14="http://schemas.microsoft.com/office/word/2010/wordml" xmlns:w15="http://schemas.microsoft.com/office/word/2012/wordml" xmlns:w16cex="http://schemas.microsoft.com/office/word/2018/wordml/cex" xmlns:w16cid="http://schemas.microsoft.com/office/word/2016/wordml/cid" xmlns:w16="http://schemas.microsoft.com/office/word/2018/wordml" xmlns:w16se="http://schemas.microsoft.com/office/word/2015/wordml/symex" xmlns:wpg="http://schemas.microsoft.com/office/word/2010/wordprocessingGroup" xmlns:wpi="http://schemas.microsoft.com/office/word/2010/wordprocessingInk" xmlns:wne="http://schemas.microsoft.com/office/word/2006/wordml" xmlns:wps="http://schemas.microsoft.com/office/word/2010/wordprocessingShape" mc:Ignorable="w14 w15 w16se w16cid w16 w16cex wp14">
+<w:endnotes xmlns:wpc="http://schemas.microsoft.com/office/word/2010/wordprocessingCanvas" xmlns:cx="http://schemas.microsoft.com/office/drawing/2014/chartex" xmlns:cx1="http://schemas.microsoft.com/office/drawing/2015/9/8/chartex" xmlns:cx2="http://schemas.microsoft.com/office/drawing/2015/10/21/chartex" xmlns:cx3="http://schemas.microsoft.com/office/drawing/2016/5/9/chartex" xmlns:cx4="http://schemas.microsoft.com/office/drawing/2016/5/10/chartex" xmlns:cx5="http://schemas.microsoft.com/office/drawing/2016/5/11/chartex" xmlns:cx6="http://schemas.microsoft.com/office/drawing/2016/5/12/chartex" xmlns:cx7="http://schemas.microsoft.com/office/drawing/2016/5/13/chartex" xmlns:cx8="http://schemas.microsoft.com/office/drawing/2016/5/14/chartex" xmlns:mc="http://schemas.openxmlformats.org/markup-compatibility/2006" xmlns:aink="http://schemas.microsoft.com/office/drawing/2016/ink" xmlns:am3d="http://schemas.microsoft.com/office/drawing/2017/model3d" xmlns:o="urn:schemas-microsoft-com:office:office" xmlns:r="http://schemas.openxmlformats.org/officeDocument/2006/relationships" xmlns:m="http://schemas.openxmlformats.org/officeDocument/2006/math" xmlns:v="urn:schemas-microsoft-com:vml" xmlns:wp14="http://schemas.microsoft.com/office/word/2010/wordprocessingDrawing" xmlns:wp="http://schemas.openxmlformats.org/drawingml/2006/wordprocessingDrawing" xmlns:w10="urn:schemas-microsoft-com:office:word" xmlns:w="http://schemas.openxmlformats.org/wordprocessingml/2006/main" xmlns:w14="http://schemas.microsoft.com/office/word/2010/wordml" xmlns:w15="http://schemas.microsoft.com/office/word/2012/wordml" xmlns:w16cex="http://schemas.microsoft.com/office/word/2018/wordml/cex" xmlns:w16cid="http://schemas.microsoft.com/office/word/2016/wordml/cid" xmlns:w16="http://schemas.microsoft.com/office/word/2018/wordml" xmlns:w16sdtdh="http://schemas.microsoft.com/office/word/2020/wordml/sdtdatahash" xmlns:w16se="http://schemas.microsoft.com/office/word/2015/wordml/symex" xmlns:wpg="http://schemas.microsoft.com/office/word/2010/wordprocessingGroup" xmlns:wpi="http://schemas.microsoft.com/office/word/2010/wordprocessingInk" xmlns:wne="http://schemas.microsoft.com/office/word/2006/wordml" xmlns:wps="http://schemas.microsoft.com/office/word/2010/wordprocessingShape" mc:Ignorable="w14 w15 w16se w16cid w16 w16cex w16sdtdh wp14">
   <w:endnote w:type="separator" w:id="-1">
     <w:p>
       <w:pPr>
@@ -29205,7 +27531,7 @@
 </file>
 
 <file path=word/footnotes.xml><?xml version="1.0" encoding="utf-8"?>
-<w:footnotes xmlns:wpc="http://schemas.microsoft.com/office/word/2010/wordprocessingCanvas" xmlns:cx="http://schemas.microsoft.com/office/drawing/2014/chartex" xmlns:cx1="http://schemas.microsoft.com/office/drawing/2015/9/8/chartex" xmlns:cx2="http://schemas.microsoft.com/office/drawing/2015/10/21/chartex" xmlns:cx3="http://schemas.microsoft.com/office/drawing/2016/5/9/chartex" xmlns:cx4="http://schemas.microsoft.com/office/drawing/2016/5/10/chartex" xmlns:cx5="http://schemas.microsoft.com/office/drawing/2016/5/11/chartex" xmlns:cx6="http://schemas.microsoft.com/office/drawing/2016/5/12/chartex" xmlns:cx7="http://schemas.microsoft.com/office/drawing/2016/5/13/chartex" xmlns:cx8="http://schemas.microsoft.com/office/drawing/2016/5/14/chartex" xmlns:mc="http://schemas.openxmlformats.org/markup-compatibility/2006" xmlns:aink="http://schemas.microsoft.com/office/drawing/2016/ink" xmlns:am3d="http://schemas.microsoft.com/office/drawing/2017/model3d" xmlns:o="urn:schemas-microsoft-com:office:office" xmlns:r="http://schemas.openxmlformats.org/officeDocument/2006/relationships" xmlns:m="http://schemas.openxmlformats.org/officeDocument/2006/math" xmlns:v="urn:schemas-microsoft-com:vml" xmlns:wp14="http://schemas.microsoft.com/office/word/2010/wordprocessingDrawing" xmlns:wp="http://schemas.openxmlformats.org/drawingml/2006/wordprocessingDrawing" xmlns:w10="urn:schemas-microsoft-com:office:word" xmlns:w="http://schemas.openxmlformats.org/wordprocessingml/2006/main" xmlns:w14="http://schemas.microsoft.com/office/word/2010/wordml" xmlns:w15="http://schemas.microsoft.com/office/word/2012/wordml" xmlns:w16cex="http://schemas.microsoft.com/office/word/2018/wordml/cex" xmlns:w16cid="http://schemas.microsoft.com/office/word/2016/wordml/cid" xmlns:w16="http://schemas.microsoft.com/office/word/2018/wordml" xmlns:w16se="http://schemas.microsoft.com/office/word/2015/wordml/symex" xmlns:wpg="http://schemas.microsoft.com/office/word/2010/wordprocessingGroup" xmlns:wpi="http://schemas.microsoft.com/office/word/2010/wordprocessingInk" xmlns:wne="http://schemas.microsoft.com/office/word/2006/wordml" xmlns:wps="http://schemas.microsoft.com/office/word/2010/wordprocessingShape" mc:Ignorable="w14 w15 w16se w16cid w16 w16cex wp14">
+<w:footnotes xmlns:wpc="http://schemas.microsoft.com/office/word/2010/wordprocessingCanvas" xmlns:cx="http://schemas.microsoft.com/office/drawing/2014/chartex" xmlns:cx1="http://schemas.microsoft.com/office/drawing/2015/9/8/chartex" xmlns:cx2="http://schemas.microsoft.com/office/drawing/2015/10/21/chartex" xmlns:cx3="http://schemas.microsoft.com/office/drawing/2016/5/9/chartex" xmlns:cx4="http://schemas.microsoft.com/office/drawing/2016/5/10/chartex" xmlns:cx5="http://schemas.microsoft.com/office/drawing/2016/5/11/chartex" xmlns:cx6="http://schemas.microsoft.com/office/drawing/2016/5/12/chartex" xmlns:cx7="http://schemas.microsoft.com/office/drawing/2016/5/13/chartex" xmlns:cx8="http://schemas.microsoft.com/office/drawing/2016/5/14/chartex" xmlns:mc="http://schemas.openxmlformats.org/markup-compatibility/2006" xmlns:aink="http://schemas.microsoft.com/office/drawing/2016/ink" xmlns:am3d="http://schemas.microsoft.com/office/drawing/2017/model3d" xmlns:o="urn:schemas-microsoft-com:office:office" xmlns:r="http://schemas.openxmlformats.org/officeDocument/2006/relationships" xmlns:m="http://schemas.openxmlformats.org/officeDocument/2006/math" xmlns:v="urn:schemas-microsoft-com:vml" xmlns:wp14="http://schemas.microsoft.com/office/word/2010/wordprocessingDrawing" xmlns:wp="http://schemas.openxmlformats.org/drawingml/2006/wordprocessingDrawing" xmlns:w10="urn:schemas-microsoft-com:office:word" xmlns:w="http://schemas.openxmlformats.org/wordprocessingml/2006/main" xmlns:w14="http://schemas.microsoft.com/office/word/2010/wordml" xmlns:w15="http://schemas.microsoft.com/office/word/2012/wordml" xmlns:w16cex="http://schemas.microsoft.com/office/word/2018/wordml/cex" xmlns:w16cid="http://schemas.microsoft.com/office/word/2016/wordml/cid" xmlns:w16="http://schemas.microsoft.com/office/word/2018/wordml" xmlns:w16sdtdh="http://schemas.microsoft.com/office/word/2020/wordml/sdtdatahash" xmlns:w16se="http://schemas.microsoft.com/office/word/2015/wordml/symex" xmlns:wpg="http://schemas.microsoft.com/office/word/2010/wordprocessingGroup" xmlns:wpi="http://schemas.microsoft.com/office/word/2010/wordprocessingInk" xmlns:wne="http://schemas.microsoft.com/office/word/2006/wordml" xmlns:wps="http://schemas.microsoft.com/office/word/2010/wordprocessingShape" mc:Ignorable="w14 w15 w16se w16cid w16 w16cex w16sdtdh wp14">
   <w:footnote w:type="separator" w:id="-1">
     <w:p>
       <w:pPr>
@@ -29230,7 +27556,7 @@
 </file>
 
 <file path=word/numbering.xml><?xml version="1.0" encoding="utf-8"?>
-<w:numbering xmlns:wpc="http://schemas.microsoft.com/office/word/2010/wordprocessingCanvas" xmlns:cx="http://schemas.microsoft.com/office/drawing/2014/chartex" xmlns:cx1="http://schemas.microsoft.com/office/drawing/2015/9/8/chartex" xmlns:cx2="http://schemas.microsoft.com/office/drawing/2015/10/21/chartex" xmlns:cx3="http://schemas.microsoft.com/office/drawing/2016/5/9/chartex" xmlns:cx4="http://schemas.microsoft.com/office/drawing/2016/5/10/chartex" xmlns:cx5="http://schemas.microsoft.com/office/drawing/2016/5/11/chartex" xmlns:cx6="http://schemas.microsoft.com/office/drawing/2016/5/12/chartex" xmlns:cx7="http://schemas.microsoft.com/office/drawing/2016/5/13/chartex" xmlns:cx8="http://schemas.microsoft.com/office/drawing/2016/5/14/chartex" xmlns:mc="http://schemas.openxmlformats.org/markup-compatibility/2006" xmlns:aink="http://schemas.microsoft.com/office/drawing/2016/ink" xmlns:am3d="http://schemas.microsoft.com/office/drawing/2017/model3d" xmlns:o="urn:schemas-microsoft-com:office:office" xmlns:r="http://schemas.openxmlformats.org/officeDocument/2006/relationships" xmlns:m="http://schemas.openxmlformats.org/officeDocument/2006/math" xmlns:v="urn:schemas-microsoft-com:vml" xmlns:wp14="http://schemas.microsoft.com/office/word/2010/wordprocessingDrawing" xmlns:wp="http://schemas.openxmlformats.org/drawingml/2006/wordprocessingDrawing" xmlns:w10="urn:schemas-microsoft-com:office:word" xmlns:w="http://schemas.openxmlformats.org/wordprocessingml/2006/main" xmlns:w14="http://schemas.microsoft.com/office/word/2010/wordml" xmlns:w15="http://schemas.microsoft.com/office/word/2012/wordml" xmlns:w16cex="http://schemas.microsoft.com/office/word/2018/wordml/cex" xmlns:w16cid="http://schemas.microsoft.com/office/word/2016/wordml/cid" xmlns:w16="http://schemas.microsoft.com/office/word/2018/wordml" xmlns:w16se="http://schemas.microsoft.com/office/word/2015/wordml/symex" xmlns:wpg="http://schemas.microsoft.com/office/word/2010/wordprocessingGroup" xmlns:wpi="http://schemas.microsoft.com/office/word/2010/wordprocessingInk" xmlns:wne="http://schemas.microsoft.com/office/word/2006/wordml" xmlns:wps="http://schemas.microsoft.com/office/word/2010/wordprocessingShape" mc:Ignorable="w14 w15 w16se w16cid w16 w16cex wp14">
+<w:numbering xmlns:wpc="http://schemas.microsoft.com/office/word/2010/wordprocessingCanvas" xmlns:cx="http://schemas.microsoft.com/office/drawing/2014/chartex" xmlns:cx1="http://schemas.microsoft.com/office/drawing/2015/9/8/chartex" xmlns:cx2="http://schemas.microsoft.com/office/drawing/2015/10/21/chartex" xmlns:cx3="http://schemas.microsoft.com/office/drawing/2016/5/9/chartex" xmlns:cx4="http://schemas.microsoft.com/office/drawing/2016/5/10/chartex" xmlns:cx5="http://schemas.microsoft.com/office/drawing/2016/5/11/chartex" xmlns:cx6="http://schemas.microsoft.com/office/drawing/2016/5/12/chartex" xmlns:cx7="http://schemas.microsoft.com/office/drawing/2016/5/13/chartex" xmlns:cx8="http://schemas.microsoft.com/office/drawing/2016/5/14/chartex" xmlns:mc="http://schemas.openxmlformats.org/markup-compatibility/2006" xmlns:aink="http://schemas.microsoft.com/office/drawing/2016/ink" xmlns:am3d="http://schemas.microsoft.com/office/drawing/2017/model3d" xmlns:o="urn:schemas-microsoft-com:office:office" xmlns:r="http://schemas.openxmlformats.org/officeDocument/2006/relationships" xmlns:m="http://schemas.openxmlformats.org/officeDocument/2006/math" xmlns:v="urn:schemas-microsoft-com:vml" xmlns:wp14="http://schemas.microsoft.com/office/word/2010/wordprocessingDrawing" xmlns:wp="http://schemas.openxmlformats.org/drawingml/2006/wordprocessingDrawing" xmlns:w10="urn:schemas-microsoft-com:office:word" xmlns:w="http://schemas.openxmlformats.org/wordprocessingml/2006/main" xmlns:w14="http://schemas.microsoft.com/office/word/2010/wordml" xmlns:w15="http://schemas.microsoft.com/office/word/2012/wordml" xmlns:w16cex="http://schemas.microsoft.com/office/word/2018/wordml/cex" xmlns:w16cid="http://schemas.microsoft.com/office/word/2016/wordml/cid" xmlns:w16="http://schemas.microsoft.com/office/word/2018/wordml" xmlns:w16sdtdh="http://schemas.microsoft.com/office/word/2020/wordml/sdtdatahash" xmlns:w16se="http://schemas.microsoft.com/office/word/2015/wordml/symex" xmlns:wpg="http://schemas.microsoft.com/office/word/2010/wordprocessingGroup" xmlns:wpi="http://schemas.microsoft.com/office/word/2010/wordprocessingInk" xmlns:wne="http://schemas.microsoft.com/office/word/2006/wordml" xmlns:wps="http://schemas.microsoft.com/office/word/2010/wordprocessingShape" mc:Ignorable="w14 w15 w16se w16cid w16 w16cex w16sdtdh wp14">
   <w:numPicBullet w:numPicBulletId="0">
     <w:pict>
       <v:shapetype id="_x0000_t75" coordsize="21600,21600" o:spt="75" o:preferrelative="t" path="m@4@5l@4@11@9@11@9@5xe" filled="f" stroked="f">
@@ -29252,7 +27578,7 @@
         <v:path o:extrusionok="f" gradientshapeok="t" o:connecttype="rect"/>
         <o:lock v:ext="edit" aspectratio="t"/>
       </v:shapetype>
-      <v:shape id="_x0000_i1595" type="#_x0000_t75" style="width:11.4pt;height:11.4pt" o:bullet="t">
+      <v:shape id="_x0000_i1050" type="#_x0000_t75" style="width:11.55pt;height:11.55pt" o:bullet="t">
         <v:imagedata r:id="rId1" o:title="mso8E8E"/>
       </v:shape>
     </w:pict>
@@ -32295,7 +30621,7 @@
 </file>
 
 <file path=word/people.xml><?xml version="1.0" encoding="utf-8"?>
-<w15:people xmlns:wpc="http://schemas.microsoft.com/office/word/2010/wordprocessingCanvas" xmlns:cx="http://schemas.microsoft.com/office/drawing/2014/chartex" xmlns:cx1="http://schemas.microsoft.com/office/drawing/2015/9/8/chartex" xmlns:cx2="http://schemas.microsoft.com/office/drawing/2015/10/21/chartex" xmlns:cx3="http://schemas.microsoft.com/office/drawing/2016/5/9/chartex" xmlns:cx4="http://schemas.microsoft.com/office/drawing/2016/5/10/chartex" xmlns:cx5="http://schemas.microsoft.com/office/drawing/2016/5/11/chartex" xmlns:cx6="http://schemas.microsoft.com/office/drawing/2016/5/12/chartex" xmlns:cx7="http://schemas.microsoft.com/office/drawing/2016/5/13/chartex" xmlns:cx8="http://schemas.microsoft.com/office/drawing/2016/5/14/chartex" xmlns:mc="http://schemas.openxmlformats.org/markup-compatibility/2006" xmlns:aink="http://schemas.microsoft.com/office/drawing/2016/ink" xmlns:am3d="http://schemas.microsoft.com/office/drawing/2017/model3d" xmlns:o="urn:schemas-microsoft-com:office:office" xmlns:r="http://schemas.openxmlformats.org/officeDocument/2006/relationships" xmlns:m="http://schemas.openxmlformats.org/officeDocument/2006/math" xmlns:v="urn:schemas-microsoft-com:vml" xmlns:wp14="http://schemas.microsoft.com/office/word/2010/wordprocessingDrawing" xmlns:wp="http://schemas.openxmlformats.org/drawingml/2006/wordprocessingDrawing" xmlns:w10="urn:schemas-microsoft-com:office:word" xmlns:w="http://schemas.openxmlformats.org/wordprocessingml/2006/main" xmlns:w14="http://schemas.microsoft.com/office/word/2010/wordml" xmlns:w15="http://schemas.microsoft.com/office/word/2012/wordml" xmlns:w16cex="http://schemas.microsoft.com/office/word/2018/wordml/cex" xmlns:w16cid="http://schemas.microsoft.com/office/word/2016/wordml/cid" xmlns:w16="http://schemas.microsoft.com/office/word/2018/wordml" xmlns:w16se="http://schemas.microsoft.com/office/word/2015/wordml/symex" xmlns:wpg="http://schemas.microsoft.com/office/word/2010/wordprocessingGroup" xmlns:wpi="http://schemas.microsoft.com/office/word/2010/wordprocessingInk" xmlns:wne="http://schemas.microsoft.com/office/word/2006/wordml" xmlns:wps="http://schemas.microsoft.com/office/word/2010/wordprocessingShape" mc:Ignorable="w14 w15 w16se w16cid w16 w16cex wp14">
+<w15:people xmlns:wpc="http://schemas.microsoft.com/office/word/2010/wordprocessingCanvas" xmlns:cx="http://schemas.microsoft.com/office/drawing/2014/chartex" xmlns:cx1="http://schemas.microsoft.com/office/drawing/2015/9/8/chartex" xmlns:cx2="http://schemas.microsoft.com/office/drawing/2015/10/21/chartex" xmlns:cx3="http://schemas.microsoft.com/office/drawing/2016/5/9/chartex" xmlns:cx4="http://schemas.microsoft.com/office/drawing/2016/5/10/chartex" xmlns:cx5="http://schemas.microsoft.com/office/drawing/2016/5/11/chartex" xmlns:cx6="http://schemas.microsoft.com/office/drawing/2016/5/12/chartex" xmlns:cx7="http://schemas.microsoft.com/office/drawing/2016/5/13/chartex" xmlns:cx8="http://schemas.microsoft.com/office/drawing/2016/5/14/chartex" xmlns:mc="http://schemas.openxmlformats.org/markup-compatibility/2006" xmlns:aink="http://schemas.microsoft.com/office/drawing/2016/ink" xmlns:am3d="http://schemas.microsoft.com/office/drawing/2017/model3d" xmlns:o="urn:schemas-microsoft-com:office:office" xmlns:r="http://schemas.openxmlformats.org/officeDocument/2006/relationships" xmlns:m="http://schemas.openxmlformats.org/officeDocument/2006/math" xmlns:v="urn:schemas-microsoft-com:vml" xmlns:wp14="http://schemas.microsoft.com/office/word/2010/wordprocessingDrawing" xmlns:wp="http://schemas.openxmlformats.org/drawingml/2006/wordprocessingDrawing" xmlns:w10="urn:schemas-microsoft-com:office:word" xmlns:w="http://schemas.openxmlformats.org/wordprocessingml/2006/main" xmlns:w14="http://schemas.microsoft.com/office/word/2010/wordml" xmlns:w15="http://schemas.microsoft.com/office/word/2012/wordml" xmlns:w16cex="http://schemas.microsoft.com/office/word/2018/wordml/cex" xmlns:w16cid="http://schemas.microsoft.com/office/word/2016/wordml/cid" xmlns:w16="http://schemas.microsoft.com/office/word/2018/wordml" xmlns:w16sdtdh="http://schemas.microsoft.com/office/word/2020/wordml/sdtdatahash" xmlns:w16se="http://schemas.microsoft.com/office/word/2015/wordml/symex" xmlns:wpg="http://schemas.microsoft.com/office/word/2010/wordprocessingGroup" xmlns:wpi="http://schemas.microsoft.com/office/word/2010/wordprocessingInk" xmlns:wne="http://schemas.microsoft.com/office/word/2006/wordml" xmlns:wps="http://schemas.microsoft.com/office/word/2010/wordprocessingShape" mc:Ignorable="w14 w15 w16se w16cid w16 w16cex w16sdtdh wp14">
   <w15:person w15:author="גיל גרובר">
     <w15:presenceInfo w15:providerId="AD" w15:userId="S::gilgru@post.bgu.ac.il::af589273-3454-4072-a1b6-a77e89fcf079"/>
   </w15:person>
@@ -32306,7 +30632,7 @@
 </file>
 
 <file path=word/styles.xml><?xml version="1.0" encoding="utf-8"?>
-<w:styles xmlns:mc="http://schemas.openxmlformats.org/markup-compatibility/2006" xmlns:r="http://schemas.openxmlformats.org/officeDocument/2006/relationships" xmlns:w="http://schemas.openxmlformats.org/wordprocessingml/2006/main" xmlns:w14="http://schemas.microsoft.com/office/word/2010/wordml" xmlns:w15="http://schemas.microsoft.com/office/word/2012/wordml" xmlns:w16cex="http://schemas.microsoft.com/office/word/2018/wordml/cex" xmlns:w16cid="http://schemas.microsoft.com/office/word/2016/wordml/cid" xmlns:w16="http://schemas.microsoft.com/office/word/2018/wordml" xmlns:w16se="http://schemas.microsoft.com/office/word/2015/wordml/symex" mc:Ignorable="w14 w15 w16se w16cid w16 w16cex">
+<w:styles xmlns:mc="http://schemas.openxmlformats.org/markup-compatibility/2006" xmlns:r="http://schemas.openxmlformats.org/officeDocument/2006/relationships" xmlns:w="http://schemas.openxmlformats.org/wordprocessingml/2006/main" xmlns:w14="http://schemas.microsoft.com/office/word/2010/wordml" xmlns:w15="http://schemas.microsoft.com/office/word/2012/wordml" xmlns:w16cex="http://schemas.microsoft.com/office/word/2018/wordml/cex" xmlns:w16cid="http://schemas.microsoft.com/office/word/2016/wordml/cid" xmlns:w16="http://schemas.microsoft.com/office/word/2018/wordml" xmlns:w16sdtdh="http://schemas.microsoft.com/office/word/2020/wordml/sdtdatahash" xmlns:w16se="http://schemas.microsoft.com/office/word/2015/wordml/symex" mc:Ignorable="w14 w15 w16se w16cid w16 w16cex w16sdtdh">
   <w:docDefaults>
     <w:rPrDefault>
       <w:rPr>

</xml_diff>